<commit_message>
Update da Folha de Estilo
</commit_message>
<xml_diff>
--- a/FolhaDeEstilo_Grupo06.docx
+++ b/FolhaDeEstilo_Grupo06.docx
@@ -3,248 +3,373 @@
 <w:document xmlns:wpc="http://schemas.microsoft.com/office/word/2010/wordprocessingCanvas" xmlns:mc="http://schemas.openxmlformats.org/markup-compatibility/2006" xmlns:o="urn:schemas-microsoft-com:office:office" xmlns:r="http://schemas.openxmlformats.org/officeDocument/2006/relationships" xmlns:m="http://schemas.openxmlformats.org/officeDocument/2006/math" xmlns:v="urn:schemas-microsoft-com:vml" xmlns:wp14="http://schemas.microsoft.com/office/word/2010/wordprocessingDrawing" xmlns:wp="http://schemas.openxmlformats.org/drawingml/2006/wordprocessingDrawing" xmlns:w10="urn:schemas-microsoft-com:office:word" xmlns:w="http://schemas.openxmlformats.org/wordprocessingml/2006/main" xmlns:w14="http://schemas.microsoft.com/office/word/2010/wordml" xmlns:w15="http://schemas.microsoft.com/office/word/2012/wordml" xmlns:wpg="http://schemas.microsoft.com/office/word/2010/wordprocessingGroup" xmlns:wpi="http://schemas.microsoft.com/office/word/2010/wordprocessingInk" xmlns:wne="http://schemas.microsoft.com/office/word/2006/wordml" xmlns:wps="http://schemas.microsoft.com/office/word/2010/wordprocessingShape" mc:Ignorable="w14 w15 wp14">
   <w:body>
     <w:p>
-      <w:proofErr w:type="spellStart"/>
-      <w:r>
-        <w:t>Técnicas</w:t>
-      </w:r>
-      <w:proofErr w:type="spellEnd"/>
-      <w:r>
-        <w:t xml:space="preserve"> de </w:t>
-      </w:r>
-      <w:proofErr w:type="spellStart"/>
-      <w:r>
-        <w:t>Programação</w:t>
-      </w:r>
-      <w:proofErr w:type="spellEnd"/>
-      <w:r>
-        <w:t xml:space="preserve"> 2015/1</w:t>
-      </w:r>
-    </w:p>
-    <w:p>
-      <w:pPr>
-        <w:rPr>
-          <w:lang w:val="pt-BR"/>
-        </w:rPr>
-      </w:pPr>
-      <w:r>
-        <w:rPr>
-          <w:lang w:val="pt-BR"/>
-        </w:rPr>
-        <w:t>Professor: Maurício Serrano</w:t>
-      </w:r>
-    </w:p>
-    <w:p>
-      <w:pPr>
-        <w:rPr>
-          <w:lang w:val="pt-BR"/>
-        </w:rPr>
-      </w:pPr>
-    </w:p>
-    <w:p>
-      <w:pPr>
-        <w:rPr>
-          <w:lang w:val="pt-BR"/>
-        </w:rPr>
-      </w:pPr>
-      <w:r>
-        <w:rPr>
-          <w:lang w:val="pt-BR"/>
-        </w:rPr>
-        <w:t>Grupo 06:</w:t>
-      </w:r>
-    </w:p>
-    <w:p>
-      <w:pPr>
-        <w:rPr>
-          <w:lang w:val="pt-BR"/>
-        </w:rPr>
-      </w:pPr>
-      <w:r>
-        <w:rPr>
-          <w:lang w:val="pt-BR"/>
-        </w:rPr>
-        <w:t>Gustavo</w:t>
-      </w:r>
-      <w:r>
-        <w:rPr>
-          <w:lang w:val="pt-BR"/>
-        </w:rPr>
-        <w:t xml:space="preserve"> Cavalcante</w:t>
-      </w:r>
-    </w:p>
-    <w:p>
-      <w:pPr>
-        <w:rPr>
-          <w:lang w:val="pt-BR"/>
-        </w:rPr>
-      </w:pPr>
-      <w:r>
-        <w:rPr>
-          <w:lang w:val="pt-BR"/>
-        </w:rPr>
-        <w:t>Maxwell</w:t>
-      </w:r>
-      <w:r>
-        <w:rPr>
-          <w:lang w:val="pt-BR"/>
-        </w:rPr>
-        <w:t xml:space="preserve"> Oliveira</w:t>
-      </w:r>
-    </w:p>
-    <w:p>
-      <w:pPr>
-        <w:rPr>
-          <w:lang w:val="pt-BR"/>
-        </w:rPr>
-      </w:pPr>
-      <w:r>
-        <w:rPr>
-          <w:lang w:val="pt-BR"/>
-        </w:rPr>
-        <w:t>Thiago Lima</w:t>
-      </w:r>
-    </w:p>
-    <w:p>
-      <w:pPr>
-        <w:rPr>
-          <w:lang w:val="pt-BR"/>
-        </w:rPr>
-      </w:pPr>
-      <w:r>
-        <w:rPr>
-          <w:lang w:val="pt-BR"/>
-        </w:rPr>
-        <w:t>Pedro Sales</w:t>
-      </w:r>
-    </w:p>
-    <w:p>
-      <w:pPr>
-        <w:rPr>
-          <w:lang w:val="pt-BR"/>
-        </w:rPr>
-      </w:pPr>
-    </w:p>
-    <w:p>
-      <w:pPr>
-        <w:rPr>
-          <w:lang w:val="pt-BR"/>
-        </w:rPr>
-      </w:pPr>
-    </w:p>
-    <w:p>
-      <w:pPr>
-        <w:rPr>
-          <w:lang w:val="pt-BR"/>
-        </w:rPr>
-      </w:pPr>
-    </w:p>
-    <w:p>
-      <w:pPr>
-        <w:rPr>
-          <w:lang w:val="pt-BR"/>
-        </w:rPr>
-      </w:pPr>
-    </w:p>
-    <w:p>
-      <w:pPr>
-        <w:rPr>
+      <w:pPr>
+        <w:jc w:val="center"/>
+      </w:pPr>
+    </w:p>
+    <w:p>
+      <w:r>
+        <w:rPr>
+          <w:noProof/>
+        </w:rPr>
+        <w:drawing>
+          <wp:anchor distT="0" distB="0" distL="114300" distR="114300" simplePos="0" relativeHeight="251663360" behindDoc="0" locked="0" layoutInCell="0" allowOverlap="0" wp14:anchorId="538F9DCD" wp14:editId="47A5B11E">
+            <wp:simplePos x="0" y="0"/>
+            <wp:positionH relativeFrom="margin">
+              <wp:align>center</wp:align>
+            </wp:positionH>
+            <wp:positionV relativeFrom="paragraph">
+              <wp:posOffset>9525</wp:posOffset>
+            </wp:positionV>
+            <wp:extent cx="3518234" cy="312821"/>
+            <wp:effectExtent l="0" t="0" r="0" b="0"/>
+            <wp:wrapSquare wrapText="bothSides" distT="0" distB="0" distL="114300" distR="114300"/>
+            <wp:docPr id="11" name="image01.png"/>
+            <wp:cNvGraphicFramePr/>
+            <a:graphic xmlns:a="http://schemas.openxmlformats.org/drawingml/2006/main">
+              <a:graphicData uri="http://schemas.openxmlformats.org/drawingml/2006/picture">
+                <pic:pic xmlns:pic="http://schemas.openxmlformats.org/drawingml/2006/picture">
+                  <pic:nvPicPr>
+                    <pic:cNvPr id="0" name="image01.png"/>
+                    <pic:cNvPicPr preferRelativeResize="0"/>
+                  </pic:nvPicPr>
+                  <pic:blipFill>
+                    <a:blip r:embed="rId5" cstate="print"/>
+                    <a:srcRect/>
+                    <a:stretch>
+                      <a:fillRect/>
+                    </a:stretch>
+                  </pic:blipFill>
+                  <pic:spPr>
+                    <a:xfrm>
+                      <a:off x="0" y="0"/>
+                      <a:ext cx="3518234" cy="312821"/>
+                    </a:xfrm>
+                    <a:prstGeom prst="rect">
+                      <a:avLst/>
+                    </a:prstGeom>
+                    <a:ln/>
+                  </pic:spPr>
+                </pic:pic>
+              </a:graphicData>
+            </a:graphic>
+          </wp:anchor>
+        </w:drawing>
+      </w:r>
+    </w:p>
+    <w:p/>
+    <w:p/>
+    <w:p>
+      <w:pPr>
+        <w:rPr>
+          <w:lang w:val="pt-BR"/>
+        </w:rPr>
+      </w:pPr>
+    </w:p>
+    <w:p>
+      <w:pPr>
+        <w:jc w:val="center"/>
+        <w:rPr>
+          <w:lang w:val="pt-BR"/>
+        </w:rPr>
+      </w:pPr>
+    </w:p>
+    <w:p>
+      <w:pPr>
+        <w:jc w:val="center"/>
+        <w:rPr>
+          <w:lang w:val="pt-BR"/>
+        </w:rPr>
+      </w:pPr>
+    </w:p>
+    <w:p>
+      <w:pPr>
+        <w:jc w:val="center"/>
+        <w:rPr>
+          <w:lang w:val="pt-BR"/>
+        </w:rPr>
+      </w:pPr>
+    </w:p>
+    <w:p>
+      <w:pPr>
+        <w:jc w:val="center"/>
+        <w:rPr>
+          <w:lang w:val="pt-BR"/>
+        </w:rPr>
+      </w:pPr>
+    </w:p>
+    <w:p>
+      <w:pPr>
+        <w:jc w:val="center"/>
+        <w:rPr>
+          <w:rFonts w:ascii="Times New Roman" w:hAnsi="Times New Roman" w:cs="Times New Roman"/>
+          <w:b/>
+          <w:sz w:val="32"/>
+          <w:szCs w:val="32"/>
+        </w:rPr>
+      </w:pPr>
+      <w:r>
+        <w:rPr>
+          <w:rFonts w:ascii="Times New Roman" w:hAnsi="Times New Roman" w:cs="Times New Roman"/>
+          <w:b/>
+          <w:sz w:val="32"/>
+          <w:szCs w:val="32"/>
+        </w:rPr>
+        <w:t>Técnicas de Programação 2015/1</w:t>
+      </w:r>
+    </w:p>
+    <w:p>
+      <w:pPr>
+        <w:jc w:val="center"/>
+        <w:rPr>
+          <w:rFonts w:ascii="Times New Roman" w:hAnsi="Times New Roman" w:cs="Times New Roman"/>
+          <w:sz w:val="32"/>
+          <w:szCs w:val="32"/>
+          <w:lang w:val="pt-BR"/>
+        </w:rPr>
+      </w:pPr>
+      <w:r>
+        <w:rPr>
+          <w:rFonts w:ascii="Times New Roman" w:hAnsi="Times New Roman" w:cs="Times New Roman"/>
+          <w:sz w:val="32"/>
+          <w:szCs w:val="32"/>
+          <w:lang w:val="pt-BR"/>
+        </w:rPr>
+        <w:t>Grupo 06</w:t>
+      </w:r>
+    </w:p>
+    <w:p>
+      <w:pPr>
+        <w:jc w:val="center"/>
+        <w:rPr>
+          <w:lang w:val="pt-BR"/>
+        </w:rPr>
+      </w:pPr>
+    </w:p>
+    <w:p>
+      <w:pPr>
+        <w:jc w:val="center"/>
+        <w:rPr>
+          <w:lang w:val="pt-BR"/>
+        </w:rPr>
+      </w:pPr>
+    </w:p>
+    <w:p>
+      <w:pPr>
+        <w:jc w:val="center"/>
+        <w:rPr>
+          <w:rFonts w:ascii="Times New Roman" w:hAnsi="Times New Roman" w:cs="Times New Roman"/>
+          <w:lang w:val="pt-BR"/>
+        </w:rPr>
+      </w:pPr>
+      <w:r>
+        <w:rPr>
+          <w:rFonts w:ascii="Times New Roman" w:hAnsi="Times New Roman" w:cs="Times New Roman"/>
           <w:sz w:val="44"/>
           <w:szCs w:val="44"/>
           <w:lang w:val="pt-BR"/>
         </w:rPr>
-      </w:pPr>
-      <w:r>
-        <w:rPr>
-          <w:sz w:val="44"/>
-          <w:szCs w:val="44"/>
-          <w:lang w:val="pt-BR"/>
-        </w:rPr>
-        <w:t>Folha de Estilo Java e Folha de Estilo Linguagem C.</w:t>
-      </w:r>
-    </w:p>
-    <w:p>
-      <w:pPr>
-        <w:rPr>
-          <w:lang w:val="pt-BR"/>
-        </w:rPr>
-      </w:pPr>
-    </w:p>
-    <w:p>
-      <w:pPr>
-        <w:rPr>
-          <w:lang w:val="pt-BR"/>
-        </w:rPr>
-      </w:pPr>
-    </w:p>
-    <w:p>
-      <w:pPr>
-        <w:rPr>
-          <w:lang w:val="pt-BR"/>
-        </w:rPr>
-      </w:pPr>
-    </w:p>
-    <w:p>
-      <w:pPr>
-        <w:rPr>
-          <w:lang w:val="pt-BR"/>
-        </w:rPr>
-      </w:pPr>
-    </w:p>
-    <w:p>
-      <w:pPr>
-        <w:rPr>
-          <w:lang w:val="pt-BR"/>
-        </w:rPr>
-      </w:pPr>
-    </w:p>
-    <w:p>
-      <w:pPr>
-        <w:rPr>
-          <w:lang w:val="pt-BR"/>
-        </w:rPr>
-      </w:pPr>
-    </w:p>
-    <w:p>
-      <w:pPr>
-        <w:rPr>
-          <w:lang w:val="pt-BR"/>
-        </w:rPr>
-      </w:pPr>
-    </w:p>
-    <w:p>
-      <w:pPr>
-        <w:rPr>
-          <w:lang w:val="pt-BR"/>
-        </w:rPr>
-      </w:pPr>
-    </w:p>
-    <w:p>
-      <w:pPr>
-        <w:rPr>
-          <w:lang w:val="pt-BR"/>
-        </w:rPr>
-      </w:pPr>
-    </w:p>
-    <w:p>
-      <w:pPr>
-        <w:rPr>
-          <w:lang w:val="pt-BR"/>
-        </w:rPr>
-      </w:pPr>
-    </w:p>
-    <w:p>
-      <w:pPr>
-        <w:rPr>
-          <w:lang w:val="pt-BR"/>
-        </w:rPr>
-      </w:pPr>
-    </w:p>
-    <w:p>
-      <w:pPr>
-        <w:rPr>
-          <w:lang w:val="pt-BR"/>
-        </w:rPr>
-      </w:pPr>
+        <w:t>Folha de Estilo Java</w:t>
+      </w:r>
+    </w:p>
+    <w:p>
+      <w:pPr>
+        <w:jc w:val="center"/>
+        <w:rPr>
+          <w:lang w:val="pt-BR"/>
+        </w:rPr>
+      </w:pPr>
+    </w:p>
+    <w:p>
+      <w:pPr>
+        <w:rPr>
+          <w:lang w:val="pt-BR"/>
+        </w:rPr>
+      </w:pPr>
+    </w:p>
+    <w:p>
+      <w:pPr>
+        <w:rPr>
+          <w:lang w:val="pt-BR"/>
+        </w:rPr>
+      </w:pPr>
+    </w:p>
+    <w:p>
+      <w:pPr>
+        <w:rPr>
+          <w:rFonts w:ascii="Times New Roman" w:hAnsi="Times New Roman" w:cs="Times New Roman"/>
+          <w:b/>
+          <w:lang w:val="pt-BR"/>
+        </w:rPr>
+      </w:pPr>
+      <w:r>
+        <w:rPr>
+          <w:rFonts w:ascii="Times New Roman" w:hAnsi="Times New Roman" w:cs="Times New Roman"/>
+          <w:b/>
+          <w:lang w:val="pt-BR"/>
+        </w:rPr>
+        <w:t>Alunos:</w:t>
+      </w:r>
+    </w:p>
+    <w:p>
+      <w:pPr>
+        <w:rPr>
+          <w:lang w:val="pt-BR"/>
+        </w:rPr>
+      </w:pPr>
+      <w:r>
+        <w:rPr>
+          <w:lang w:val="pt-BR"/>
+        </w:rPr>
+        <w:t>Pedro Sales</w:t>
+      </w:r>
+    </w:p>
+    <w:p>
+      <w:pPr>
+        <w:rPr>
+          <w:lang w:val="pt-BR"/>
+        </w:rPr>
+      </w:pPr>
+      <w:r>
+        <w:rPr>
+          <w:lang w:val="pt-BR"/>
+        </w:rPr>
+        <w:t>Gustavo</w:t>
+      </w:r>
+      <w:r>
+        <w:rPr>
+          <w:lang w:val="pt-BR"/>
+        </w:rPr>
+        <w:t xml:space="preserve"> Cavalcante</w:t>
+      </w:r>
+    </w:p>
+    <w:p>
+      <w:pPr>
+        <w:rPr>
+          <w:lang w:val="pt-BR"/>
+        </w:rPr>
+      </w:pPr>
+      <w:r>
+        <w:rPr>
+          <w:lang w:val="pt-BR"/>
+        </w:rPr>
+        <w:t>Maxwell</w:t>
+      </w:r>
+      <w:r>
+        <w:rPr>
+          <w:lang w:val="pt-BR"/>
+        </w:rPr>
+        <w:t xml:space="preserve"> Oliveira</w:t>
+      </w:r>
+    </w:p>
+    <w:p>
+      <w:pPr>
+        <w:rPr>
+          <w:lang w:val="pt-BR"/>
+        </w:rPr>
+      </w:pPr>
+      <w:r>
+        <w:rPr>
+          <w:lang w:val="pt-BR"/>
+        </w:rPr>
+        <w:t>Thiago Lima</w:t>
+      </w:r>
+    </w:p>
+    <w:p>
+      <w:pPr>
+        <w:rPr>
+          <w:lang w:val="pt-BR"/>
+        </w:rPr>
+      </w:pPr>
+    </w:p>
+    <w:p>
+      <w:pPr>
+        <w:rPr>
+          <w:lang w:val="pt-BR"/>
+        </w:rPr>
+      </w:pPr>
+      <w:r>
+        <w:rPr>
+          <w:b/>
+          <w:lang w:val="pt-BR"/>
+        </w:rPr>
+        <w:t>Professor</w:t>
+      </w:r>
+      <w:r>
+        <w:rPr>
+          <w:lang w:val="pt-BR"/>
+        </w:rPr>
+        <w:t>: Maurício Serrano</w:t>
+      </w:r>
+    </w:p>
+    <w:p>
+      <w:pPr>
+        <w:rPr>
+          <w:lang w:val="pt-BR"/>
+        </w:rPr>
+      </w:pPr>
+    </w:p>
+    <w:p>
+      <w:pPr>
+        <w:rPr>
+          <w:lang w:val="pt-BR"/>
+        </w:rPr>
+      </w:pPr>
+    </w:p>
+    <w:p>
+      <w:pPr>
+        <w:rPr>
+          <w:lang w:val="pt-BR"/>
+        </w:rPr>
+      </w:pPr>
+      <w:r>
+        <w:rPr>
+          <w:noProof/>
+        </w:rPr>
+        <w:drawing>
+          <wp:anchor distT="0" distB="0" distL="114300" distR="114300" simplePos="0" relativeHeight="251661312" behindDoc="0" locked="0" layoutInCell="0" allowOverlap="0" wp14:anchorId="206E9705" wp14:editId="4DA457F5">
+            <wp:simplePos x="0" y="0"/>
+            <wp:positionH relativeFrom="margin">
+              <wp:align>right</wp:align>
+            </wp:positionH>
+            <wp:positionV relativeFrom="paragraph">
+              <wp:posOffset>-127000</wp:posOffset>
+            </wp:positionV>
+            <wp:extent cx="2237873" cy="457200"/>
+            <wp:effectExtent l="0" t="0" r="0" b="0"/>
+            <wp:wrapSquare wrapText="bothSides" distT="0" distB="0" distL="114300" distR="114300"/>
+            <wp:docPr id="8" name="image00.png"/>
+            <wp:cNvGraphicFramePr/>
+            <a:graphic xmlns:a="http://schemas.openxmlformats.org/drawingml/2006/main">
+              <a:graphicData uri="http://schemas.openxmlformats.org/drawingml/2006/picture">
+                <pic:pic xmlns:pic="http://schemas.openxmlformats.org/drawingml/2006/picture">
+                  <pic:nvPicPr>
+                    <pic:cNvPr id="0" name="image00.png"/>
+                    <pic:cNvPicPr preferRelativeResize="0"/>
+                  </pic:nvPicPr>
+                  <pic:blipFill>
+                    <a:blip r:embed="rId6" cstate="print"/>
+                    <a:srcRect/>
+                    <a:stretch>
+                      <a:fillRect/>
+                    </a:stretch>
+                  </pic:blipFill>
+                  <pic:spPr>
+                    <a:xfrm>
+                      <a:off x="0" y="0"/>
+                      <a:ext cx="2237873" cy="457200"/>
+                    </a:xfrm>
+                    <a:prstGeom prst="rect">
+                      <a:avLst/>
+                    </a:prstGeom>
+                    <a:ln/>
+                  </pic:spPr>
+                </pic:pic>
+              </a:graphicData>
+            </a:graphic>
+          </wp:anchor>
+        </w:drawing>
+      </w:r>
     </w:p>
     <w:p>
       <w:pPr>
@@ -287,7 +412,6 @@
           <w:szCs w:val="40"/>
           <w:lang w:val="pt-BR"/>
         </w:rPr>
-        <w:lastRenderedPageBreak/>
         <w:t>Folha de Estilo Java.</w:t>
       </w:r>
     </w:p>
@@ -300,17 +424,19 @@
     </w:p>
     <w:p>
       <w:pPr>
-        <w:pStyle w:val="ListParagraph"/>
+        <w:pStyle w:val="PargrafodaLista"/>
         <w:numPr>
           <w:ilvl w:val="0"/>
           <w:numId w:val="1"/>
         </w:numPr>
         <w:rPr>
-          <w:lang w:val="pt-BR"/>
-        </w:rPr>
-      </w:pPr>
-      <w:r>
-        <w:rPr>
+          <w:b/>
+          <w:lang w:val="pt-BR"/>
+        </w:rPr>
+      </w:pPr>
+      <w:r>
+        <w:rPr>
+          <w:b/>
           <w:lang w:val="pt-BR"/>
         </w:rPr>
         <w:t>Arquivos</w:t>
@@ -318,41 +444,94 @@
     </w:p>
     <w:p>
       <w:pPr>
-        <w:rPr>
-          <w:lang w:val="pt-BR"/>
-        </w:rPr>
-      </w:pPr>
-      <w:r>
-        <w:rPr>
-          <w:lang w:val="pt-BR"/>
-        </w:rPr>
-        <w:t>O nome do arquivo .java é o mesmo da classe pública que contém no mesmo.</w:t>
-      </w:r>
-    </w:p>
-    <w:p>
-      <w:pPr>
-        <w:rPr>
-          <w:lang w:val="pt-BR"/>
-        </w:rPr>
-      </w:pPr>
-      <w:r>
-        <w:rPr>
-          <w:lang w:val="pt-BR"/>
-        </w:rPr>
-        <w:t>Seguindo o padrão da IDE Eclipse.</w:t>
-      </w:r>
-    </w:p>
-    <w:p>
-      <w:pPr>
-        <w:rPr>
-          <w:lang w:val="pt-BR"/>
-        </w:rPr>
-      </w:pPr>
-      <w:r>
-        <w:rPr>
-          <w:lang w:val="pt-BR"/>
-        </w:rPr>
-        <w:t>Pacote, import e classe.</w:t>
+        <w:pStyle w:val="PargrafodaLista"/>
+        <w:ind w:left="810"/>
+        <w:rPr>
+          <w:b/>
+          <w:lang w:val="pt-BR"/>
+        </w:rPr>
+      </w:pPr>
+    </w:p>
+    <w:p>
+      <w:pPr>
+        <w:pStyle w:val="PargrafodaLista"/>
+        <w:numPr>
+          <w:ilvl w:val="0"/>
+          <w:numId w:val="3"/>
+        </w:numPr>
+        <w:rPr>
+          <w:lang w:val="pt-BR"/>
+        </w:rPr>
+      </w:pPr>
+      <w:r>
+        <w:rPr>
+          <w:lang w:val="pt-BR"/>
+        </w:rPr>
+        <w:t xml:space="preserve">O nome do arquivo </w:t>
+      </w:r>
+      <w:r>
+        <w:rPr>
+          <w:lang w:val="pt-BR"/>
+        </w:rPr>
+        <w:t>“</w:t>
+      </w:r>
+      <w:r>
+        <w:rPr>
+          <w:lang w:val="pt-BR"/>
+        </w:rPr>
+        <w:t>.</w:t>
+      </w:r>
+      <w:proofErr w:type="spellStart"/>
+      <w:r>
+        <w:rPr>
+          <w:lang w:val="pt-BR"/>
+        </w:rPr>
+        <w:t>java</w:t>
+      </w:r>
+      <w:proofErr w:type="spellEnd"/>
+      <w:r>
+        <w:rPr>
+          <w:lang w:val="pt-BR"/>
+        </w:rPr>
+        <w:t>” é o mesmo da classe pública que o contém, s</w:t>
+      </w:r>
+      <w:r>
+        <w:rPr>
+          <w:lang w:val="pt-BR"/>
+        </w:rPr>
+        <w:t>eguindo o padrão da IDE Eclipse.</w:t>
+      </w:r>
+    </w:p>
+    <w:p>
+      <w:pPr>
+        <w:pStyle w:val="PargrafodaLista"/>
+        <w:numPr>
+          <w:ilvl w:val="0"/>
+          <w:numId w:val="3"/>
+        </w:numPr>
+        <w:rPr>
+          <w:lang w:val="pt-BR"/>
+        </w:rPr>
+      </w:pPr>
+      <w:r>
+        <w:rPr>
+          <w:lang w:val="pt-BR"/>
+        </w:rPr>
+        <w:t xml:space="preserve">Pacote, </w:t>
+      </w:r>
+      <w:proofErr w:type="spellStart"/>
+      <w:r>
+        <w:rPr>
+          <w:lang w:val="pt-BR"/>
+        </w:rPr>
+        <w:t>import</w:t>
+      </w:r>
+      <w:proofErr w:type="spellEnd"/>
+      <w:r>
+        <w:rPr>
+          <w:lang w:val="pt-BR"/>
+        </w:rPr>
+        <w:t xml:space="preserve"> e classe também seguem o mesmo padrão.</w:t>
       </w:r>
     </w:p>
     <w:p>
@@ -384,6 +563,7 @@
       <w:r>
         <w:rPr>
           <w:noProof/>
+          <w:lang w:val="pt-BR" w:eastAsia="pt-BR"/>
         </w:rPr>
         <w:drawing>
           <wp:inline distT="0" distB="0" distL="0" distR="0" wp14:anchorId="3476438D" wp14:editId="380A5223">
@@ -401,7 +581,7 @@
                     <pic:cNvPicPr/>
                   </pic:nvPicPr>
                   <pic:blipFill>
-                    <a:blip r:embed="rId5">
+                    <a:blip r:embed="rId7">
                       <a:extLst>
                         <a:ext uri="{28A0092B-C50C-407E-A947-70E740481C1C}">
                           <a14:useLocalDpi xmlns:a14="http://schemas.microsoft.com/office/drawing/2010/main" val="0"/>
@@ -437,24 +617,43 @@
     </w:p>
     <w:p>
       <w:pPr>
-        <w:pStyle w:val="ListParagraph"/>
+        <w:pStyle w:val="PargrafodaLista"/>
         <w:numPr>
           <w:ilvl w:val="0"/>
           <w:numId w:val="1"/>
         </w:numPr>
         <w:rPr>
-          <w:lang w:val="pt-BR"/>
-        </w:rPr>
-      </w:pPr>
-      <w:r>
-        <w:rPr>
+          <w:b/>
+          <w:lang w:val="pt-BR"/>
+        </w:rPr>
+      </w:pPr>
+      <w:proofErr w:type="spellStart"/>
+      <w:r>
+        <w:rPr>
+          <w:b/>
           <w:lang w:val="pt-BR"/>
         </w:rPr>
         <w:t>Variaveis</w:t>
       </w:r>
-    </w:p>
-    <w:p>
-      <w:pPr>
+      <w:proofErr w:type="spellEnd"/>
+    </w:p>
+    <w:p>
+      <w:pPr>
+        <w:pStyle w:val="PargrafodaLista"/>
+        <w:ind w:left="810"/>
+        <w:rPr>
+          <w:b/>
+          <w:lang w:val="pt-BR"/>
+        </w:rPr>
+      </w:pPr>
+    </w:p>
+    <w:p>
+      <w:pPr>
+        <w:pStyle w:val="PargrafodaLista"/>
+        <w:numPr>
+          <w:ilvl w:val="0"/>
+          <w:numId w:val="4"/>
+        </w:numPr>
         <w:rPr>
           <w:lang w:val="pt-BR"/>
         </w:rPr>
@@ -468,6 +667,11 @@
     </w:p>
     <w:p>
       <w:pPr>
+        <w:pStyle w:val="PargrafodaLista"/>
+        <w:numPr>
+          <w:ilvl w:val="0"/>
+          <w:numId w:val="4"/>
+        </w:numPr>
         <w:rPr>
           <w:lang w:val="pt-BR"/>
         </w:rPr>
@@ -481,6 +685,11 @@
     </w:p>
     <w:p>
       <w:pPr>
+        <w:pStyle w:val="PargrafodaLista"/>
+        <w:numPr>
+          <w:ilvl w:val="0"/>
+          <w:numId w:val="4"/>
+        </w:numPr>
         <w:rPr>
           <w:lang w:val="pt-BR"/>
         </w:rPr>
@@ -494,6 +703,11 @@
     </w:p>
     <w:p>
       <w:pPr>
+        <w:pStyle w:val="PargrafodaLista"/>
+        <w:numPr>
+          <w:ilvl w:val="0"/>
+          <w:numId w:val="4"/>
+        </w:numPr>
         <w:rPr>
           <w:lang w:val="pt-BR"/>
         </w:rPr>
@@ -507,6 +721,11 @@
     </w:p>
     <w:p>
       <w:pPr>
+        <w:pStyle w:val="PargrafodaLista"/>
+        <w:numPr>
+          <w:ilvl w:val="0"/>
+          <w:numId w:val="4"/>
+        </w:numPr>
         <w:rPr>
           <w:lang w:val="pt-BR"/>
         </w:rPr>
@@ -520,19 +739,85 @@
     </w:p>
     <w:p>
       <w:pPr>
-        <w:rPr>
-          <w:lang w:val="pt-BR"/>
-        </w:rPr>
-      </w:pPr>
-      <w:r>
-        <w:rPr>
-          <w:lang w:val="pt-BR"/>
-        </w:rPr>
-        <w:t>O nome das variáveis deve ser escrito com somente letras minúsculas, e variaveis com mais de duas palavras deve-se seguir o padrão Java.</w:t>
-      </w:r>
-    </w:p>
-    <w:p>
-      <w:pPr>
+        <w:pStyle w:val="PargrafodaLista"/>
+        <w:numPr>
+          <w:ilvl w:val="0"/>
+          <w:numId w:val="4"/>
+        </w:numPr>
+        <w:rPr>
+          <w:lang w:val="pt-BR"/>
+        </w:rPr>
+      </w:pPr>
+      <w:proofErr w:type="gramStart"/>
+      <w:r>
+        <w:rPr>
+          <w:lang w:val="pt-BR"/>
+        </w:rPr>
+        <w:t>O</w:t>
+      </w:r>
+      <w:r>
+        <w:rPr>
+          <w:lang w:val="pt-BR"/>
+        </w:rPr>
+        <w:t>s</w:t>
+      </w:r>
+      <w:r>
+        <w:rPr>
+          <w:lang w:val="pt-BR"/>
+        </w:rPr>
+        <w:t xml:space="preserve"> nome</w:t>
+      </w:r>
+      <w:r>
+        <w:rPr>
+          <w:lang w:val="pt-BR"/>
+        </w:rPr>
+        <w:t>s</w:t>
+      </w:r>
+      <w:r>
+        <w:rPr>
+          <w:lang w:val="pt-BR"/>
+        </w:rPr>
+        <w:t xml:space="preserve"> das variáveis deve</w:t>
+      </w:r>
+      <w:proofErr w:type="gramEnd"/>
+      <w:r>
+        <w:rPr>
+          <w:lang w:val="pt-BR"/>
+        </w:rPr>
+        <w:t xml:space="preserve"> ser escrito</w:t>
+      </w:r>
+      <w:r>
+        <w:rPr>
+          <w:lang w:val="pt-BR"/>
+        </w:rPr>
+        <w:t>s</w:t>
+      </w:r>
+      <w:r>
+        <w:rPr>
+          <w:lang w:val="pt-BR"/>
+        </w:rPr>
+        <w:t xml:space="preserve"> somente </w:t>
+      </w:r>
+      <w:r>
+        <w:rPr>
+          <w:lang w:val="pt-BR"/>
+        </w:rPr>
+        <w:t xml:space="preserve">com </w:t>
+      </w:r>
+      <w:r>
+        <w:rPr>
+          <w:lang w:val="pt-BR"/>
+        </w:rPr>
+        <w:t>letras minúsculas, e variaveis com mais de duas palavras deve-se seguir o padrão Java.</w:t>
+      </w:r>
+    </w:p>
+    <w:p>
+      <w:pPr>
+        <w:pStyle w:val="PargrafodaLista"/>
+        <w:numPr>
+          <w:ilvl w:val="0"/>
+          <w:numId w:val="4"/>
+        </w:numPr>
         <w:rPr>
           <w:lang w:val="pt-BR"/>
         </w:rPr>
@@ -566,6 +851,7 @@
       <w:r>
         <w:rPr>
           <w:noProof/>
+          <w:lang w:val="pt-BR" w:eastAsia="pt-BR"/>
         </w:rPr>
         <w:drawing>
           <wp:inline distT="0" distB="0" distL="0" distR="0" wp14:anchorId="7EFDE15A" wp14:editId="6CBB3553">
@@ -583,7 +869,7 @@
                     <pic:cNvPicPr/>
                   </pic:nvPicPr>
                   <pic:blipFill>
-                    <a:blip r:embed="rId6">
+                    <a:blip r:embed="rId8">
                       <a:extLst>
                         <a:ext uri="{28A0092B-C50C-407E-A947-70E740481C1C}">
                           <a14:useLocalDpi xmlns:a14="http://schemas.microsoft.com/office/drawing/2010/main" val="0"/>
@@ -612,17 +898,19 @@
     </w:p>
     <w:p>
       <w:pPr>
-        <w:pStyle w:val="ListParagraph"/>
+        <w:pStyle w:val="PargrafodaLista"/>
         <w:numPr>
           <w:ilvl w:val="0"/>
           <w:numId w:val="1"/>
         </w:numPr>
         <w:rPr>
-          <w:lang w:val="pt-BR"/>
-        </w:rPr>
-      </w:pPr>
-      <w:r>
-        <w:rPr>
+          <w:b/>
+          <w:lang w:val="pt-BR"/>
+        </w:rPr>
+      </w:pPr>
+      <w:r>
+        <w:rPr>
+          <w:b/>
           <w:lang w:val="pt-BR"/>
         </w:rPr>
         <w:t>Métodos</w:t>
@@ -630,6 +918,11 @@
     </w:p>
     <w:p>
       <w:pPr>
+        <w:pStyle w:val="PargrafodaLista"/>
+        <w:numPr>
+          <w:ilvl w:val="0"/>
+          <w:numId w:val="5"/>
+        </w:numPr>
         <w:rPr>
           <w:lang w:val="pt-BR"/>
         </w:rPr>
@@ -643,14 +936,23 @@
     </w:p>
     <w:p>
       <w:pPr>
-        <w:rPr>
-          <w:lang w:val="pt-BR"/>
-        </w:rPr>
-      </w:pPr>
-      <w:r>
-        <w:rPr>
-          <w:lang w:val="pt-BR"/>
-        </w:rPr>
+        <w:pStyle w:val="PargrafodaLista"/>
+        <w:rPr>
+          <w:lang w:val="pt-BR"/>
+        </w:rPr>
+      </w:pPr>
+    </w:p>
+    <w:p>
+      <w:pPr>
+        <w:rPr>
+          <w:lang w:val="pt-BR"/>
+        </w:rPr>
+      </w:pPr>
+      <w:r>
+        <w:rPr>
+          <w:lang w:val="pt-BR"/>
+        </w:rPr>
+        <w:lastRenderedPageBreak/>
         <w:t>Ex:</w:t>
       </w:r>
     </w:p>
@@ -663,8 +965,8 @@
       <w:r>
         <w:rPr>
           <w:noProof/>
-        </w:rPr>
-        <w:lastRenderedPageBreak/>
+          <w:lang w:val="pt-BR" w:eastAsia="pt-BR"/>
+        </w:rPr>
         <w:drawing>
           <wp:inline distT="0" distB="0" distL="0" distR="0" wp14:anchorId="64F9A643" wp14:editId="586C54F2">
             <wp:extent cx="2467319" cy="590632"/>
@@ -681,7 +983,7 @@
                     <pic:cNvPicPr/>
                   </pic:nvPicPr>
                   <pic:blipFill>
-                    <a:blip r:embed="rId7">
+                    <a:blip r:embed="rId9">
                       <a:extLst>
                         <a:ext uri="{28A0092B-C50C-407E-A947-70E740481C1C}">
                           <a14:useLocalDpi xmlns:a14="http://schemas.microsoft.com/office/drawing/2010/main" val="0"/>
@@ -710,17 +1012,19 @@
     </w:p>
     <w:p>
       <w:pPr>
-        <w:pStyle w:val="ListParagraph"/>
+        <w:pStyle w:val="PargrafodaLista"/>
         <w:numPr>
           <w:ilvl w:val="0"/>
           <w:numId w:val="1"/>
         </w:numPr>
         <w:rPr>
-          <w:lang w:val="pt-BR"/>
-        </w:rPr>
-      </w:pPr>
-      <w:r>
-        <w:rPr>
+          <w:b/>
+          <w:lang w:val="pt-BR"/>
+        </w:rPr>
+      </w:pPr>
+      <w:r>
+        <w:rPr>
+          <w:b/>
           <w:lang w:val="pt-BR"/>
         </w:rPr>
         <w:t>Comandos</w:t>
@@ -729,11 +1033,13 @@
     <w:p>
       <w:pPr>
         <w:rPr>
-          <w:lang w:val="pt-BR"/>
-        </w:rPr>
-      </w:pPr>
-      <w:r>
-        <w:rPr>
+          <w:i/>
+          <w:lang w:val="pt-BR"/>
+        </w:rPr>
+      </w:pPr>
+      <w:r>
+        <w:rPr>
+          <w:i/>
           <w:lang w:val="pt-BR"/>
         </w:rPr>
         <w:t>Estruturas Condicionais:</w:t>
@@ -741,30 +1047,147 @@
     </w:p>
     <w:p>
       <w:pPr>
-        <w:rPr>
-          <w:lang w:val="pt-BR"/>
-        </w:rPr>
-      </w:pPr>
-      <w:r>
-        <w:rPr>
-          <w:lang w:val="pt-BR"/>
-        </w:rPr>
-        <w:tab/>
-        <w:t>Estruturas Condicionais devem sempre possuir chaves independente do número de linhas.</w:t>
-      </w:r>
-    </w:p>
-    <w:p>
-      <w:pPr>
-        <w:rPr>
-          <w:lang w:val="pt-BR"/>
-        </w:rPr>
-      </w:pPr>
-      <w:r>
-        <w:rPr>
-          <w:lang w:val="pt-BR"/>
-        </w:rPr>
-        <w:tab/>
-        <w:t>Um if deve sempre vir acompanhado de um else, mesmo que seja desnecessário.</w:t>
+        <w:pStyle w:val="PargrafodaLista"/>
+        <w:numPr>
+          <w:ilvl w:val="0"/>
+          <w:numId w:val="5"/>
+        </w:numPr>
+        <w:rPr>
+          <w:lang w:val="pt-BR"/>
+        </w:rPr>
+      </w:pPr>
+      <w:r>
+        <w:rPr>
+          <w:lang w:val="pt-BR"/>
+        </w:rPr>
+        <w:t>Estruturas Condicionais devem sempre possuir chaves</w:t>
+      </w:r>
+      <w:r>
+        <w:rPr>
+          <w:lang w:val="pt-BR"/>
+        </w:rPr>
+        <w:t>,</w:t>
+      </w:r>
+      <w:r>
+        <w:rPr>
+          <w:lang w:val="pt-BR"/>
+        </w:rPr>
+        <w:t xml:space="preserve"> </w:t>
+      </w:r>
+      <w:proofErr w:type="spellStart"/>
+      <w:r>
+        <w:rPr>
+          <w:lang w:val="pt-BR"/>
+        </w:rPr>
+        <w:t>independente</w:t>
+      </w:r>
+      <w:proofErr w:type="spellEnd"/>
+      <w:r>
+        <w:rPr>
+          <w:lang w:val="pt-BR"/>
+        </w:rPr>
+        <w:t xml:space="preserve"> do número de linhas.</w:t>
+      </w:r>
+    </w:p>
+    <w:p>
+      <w:pPr>
+        <w:pStyle w:val="PargrafodaLista"/>
+        <w:numPr>
+          <w:ilvl w:val="0"/>
+          <w:numId w:val="5"/>
+        </w:numPr>
+        <w:rPr>
+          <w:lang w:val="pt-BR"/>
+        </w:rPr>
+      </w:pPr>
+      <w:r>
+        <w:rPr>
+          <w:lang w:val="pt-BR"/>
+        </w:rPr>
+        <w:t xml:space="preserve">Um </w:t>
+      </w:r>
+      <w:r>
+        <w:rPr>
+          <w:lang w:val="pt-BR"/>
+        </w:rPr>
+        <w:t>“</w:t>
+      </w:r>
+      <w:proofErr w:type="spellStart"/>
+      <w:r>
+        <w:rPr>
+          <w:lang w:val="pt-BR"/>
+        </w:rPr>
+        <w:t>if</w:t>
+      </w:r>
+      <w:proofErr w:type="spellEnd"/>
+      <w:r>
+        <w:rPr>
+          <w:lang w:val="pt-BR"/>
+        </w:rPr>
+        <w:t>”</w:t>
+      </w:r>
+      <w:r>
+        <w:rPr>
+          <w:lang w:val="pt-BR"/>
+        </w:rPr>
+        <w:t xml:space="preserve"> deve sempre vir acompanhado de um </w:t>
+      </w:r>
+      <w:r>
+        <w:rPr>
+          <w:lang w:val="pt-BR"/>
+        </w:rPr>
+        <w:t>“</w:t>
+      </w:r>
+      <w:proofErr w:type="spellStart"/>
+      <w:r>
+        <w:rPr>
+          <w:lang w:val="pt-BR"/>
+        </w:rPr>
+        <w:t>else</w:t>
+      </w:r>
+      <w:proofErr w:type="spellEnd"/>
+      <w:r>
+        <w:rPr>
+          <w:lang w:val="pt-BR"/>
+        </w:rPr>
+        <w:t>”</w:t>
+      </w:r>
+      <w:r>
+        <w:rPr>
+          <w:lang w:val="pt-BR"/>
+        </w:rPr>
+        <w:t>, mesmo que seja desnecessário.</w:t>
+      </w:r>
+    </w:p>
+    <w:p>
+      <w:pPr>
+        <w:pStyle w:val="PargrafodaLista"/>
+        <w:rPr>
+          <w:lang w:val="pt-BR"/>
+        </w:rPr>
+      </w:pPr>
+    </w:p>
+    <w:p>
+      <w:pPr>
+        <w:pStyle w:val="PargrafodaLista"/>
+        <w:ind w:left="0"/>
+        <w:rPr>
+          <w:lang w:val="pt-BR"/>
+        </w:rPr>
+      </w:pPr>
+      <w:proofErr w:type="spellStart"/>
+      <w:r>
+        <w:rPr>
+          <w:lang w:val="pt-BR"/>
+        </w:rPr>
+        <w:t>Ex</w:t>
+      </w:r>
+      <w:proofErr w:type="spellEnd"/>
+      <w:r>
+        <w:rPr>
+          <w:lang w:val="pt-BR"/>
+        </w:rPr>
+        <w:t>:</w:t>
       </w:r>
     </w:p>
     <w:p>
@@ -776,6 +1199,7 @@
       <w:r>
         <w:rPr>
           <w:noProof/>
+          <w:lang w:val="pt-BR" w:eastAsia="pt-BR"/>
         </w:rPr>
         <w:drawing>
           <wp:inline distT="0" distB="0" distL="0" distR="0" wp14:anchorId="4F03A460" wp14:editId="59C5D642">
@@ -793,7 +1217,7 @@
                     <pic:cNvPicPr/>
                   </pic:nvPicPr>
                   <pic:blipFill>
-                    <a:blip r:embed="rId8">
+                    <a:blip r:embed="rId10">
                       <a:extLst>
                         <a:ext uri="{28A0092B-C50C-407E-A947-70E740481C1C}">
                           <a14:useLocalDpi xmlns:a14="http://schemas.microsoft.com/office/drawing/2010/main" val="0"/>
@@ -828,34 +1252,73 @@
     </w:p>
     <w:p>
       <w:pPr>
-        <w:rPr>
-          <w:lang w:val="pt-BR"/>
-        </w:rPr>
-      </w:pPr>
-      <w:r>
-        <w:rPr>
-          <w:lang w:val="pt-BR"/>
-        </w:rPr>
-        <w:tab/>
+        <w:pStyle w:val="PargrafodaLista"/>
+        <w:numPr>
+          <w:ilvl w:val="0"/>
+          <w:numId w:val="7"/>
+        </w:numPr>
+        <w:rPr>
+          <w:lang w:val="pt-BR"/>
+        </w:rPr>
+      </w:pPr>
+      <w:r>
+        <w:rPr>
+          <w:lang w:val="pt-BR"/>
+        </w:rPr>
         <w:t>No bloco switch os comandos dentro dos cases são separados por linhas em branco.</w:t>
       </w:r>
     </w:p>
     <w:p>
       <w:pPr>
-        <w:rPr>
-          <w:lang w:val="pt-BR"/>
-        </w:rPr>
-      </w:pPr>
-      <w:r>
-        <w:rPr>
-          <w:lang w:val="pt-BR"/>
-        </w:rPr>
-        <w:tab/>
+        <w:pStyle w:val="PargrafodaLista"/>
+        <w:numPr>
+          <w:ilvl w:val="0"/>
+          <w:numId w:val="7"/>
+        </w:numPr>
+        <w:rPr>
+          <w:lang w:val="pt-BR"/>
+        </w:rPr>
+      </w:pPr>
+      <w:r>
+        <w:rPr>
+          <w:lang w:val="pt-BR"/>
+        </w:rPr>
         <w:t>O comando break deve estar sempre na última linha de cada case.</w:t>
       </w:r>
     </w:p>
     <w:p>
       <w:pPr>
+        <w:pStyle w:val="PargrafodaLista"/>
+        <w:rPr>
+          <w:lang w:val="pt-BR"/>
+        </w:rPr>
+      </w:pPr>
+    </w:p>
+    <w:p>
+      <w:pPr>
+        <w:pStyle w:val="PargrafodaLista"/>
+        <w:ind w:left="0"/>
+        <w:rPr>
+          <w:lang w:val="pt-BR"/>
+        </w:rPr>
+      </w:pPr>
+      <w:proofErr w:type="spellStart"/>
+      <w:r>
+        <w:rPr>
+          <w:lang w:val="pt-BR"/>
+        </w:rPr>
+        <w:t>Ex</w:t>
+      </w:r>
+      <w:proofErr w:type="spellEnd"/>
+      <w:r>
+        <w:rPr>
+          <w:lang w:val="pt-BR"/>
+        </w:rPr>
+        <w:t>:</w:t>
+      </w:r>
+    </w:p>
+    <w:p>
+      <w:pPr>
         <w:rPr>
           <w:lang w:val="pt-BR"/>
         </w:rPr>
@@ -863,6 +1326,7 @@
       <w:r>
         <w:rPr>
           <w:noProof/>
+          <w:lang w:val="pt-BR" w:eastAsia="pt-BR"/>
         </w:rPr>
         <w:drawing>
           <wp:inline distT="0" distB="0" distL="0" distR="0" wp14:anchorId="15B98496" wp14:editId="09202378">
@@ -880,7 +1344,7 @@
                     <pic:cNvPicPr/>
                   </pic:nvPicPr>
                   <pic:blipFill>
-                    <a:blip r:embed="rId9">
+                    <a:blip r:embed="rId11">
                       <a:extLst>
                         <a:ext uri="{28A0092B-C50C-407E-A947-70E740481C1C}">
                           <a14:useLocalDpi xmlns:a14="http://schemas.microsoft.com/office/drawing/2010/main" val="0"/>
@@ -913,19 +1377,106 @@
           <w:lang w:val="pt-BR"/>
         </w:rPr>
       </w:pPr>
-      <w:r>
-        <w:rPr>
-          <w:lang w:val="pt-BR"/>
-        </w:rPr>
-        <w:t>Tratamento de excessões:</w:t>
-      </w:r>
-    </w:p>
-    <w:p>
-      <w:pPr>
-        <w:rPr>
-          <w:lang w:val="pt-BR"/>
-        </w:rPr>
-      </w:pPr>
+    </w:p>
+    <w:p>
+      <w:pPr>
+        <w:rPr>
+          <w:lang w:val="pt-BR"/>
+        </w:rPr>
+      </w:pPr>
+    </w:p>
+    <w:p>
+      <w:pPr>
+        <w:rPr>
+          <w:i/>
+          <w:lang w:val="pt-BR"/>
+        </w:rPr>
+      </w:pPr>
+      <w:r>
+        <w:rPr>
+          <w:i/>
+          <w:lang w:val="pt-BR"/>
+        </w:rPr>
+        <w:lastRenderedPageBreak/>
+        <w:t xml:space="preserve">Tratamento de </w:t>
+      </w:r>
+      <w:proofErr w:type="spellStart"/>
+      <w:r>
+        <w:rPr>
+          <w:i/>
+          <w:lang w:val="pt-BR"/>
+        </w:rPr>
+        <w:t>excessões</w:t>
+      </w:r>
+      <w:proofErr w:type="spellEnd"/>
+      <w:r>
+        <w:rPr>
+          <w:i/>
+          <w:lang w:val="pt-BR"/>
+        </w:rPr>
+        <w:t>:</w:t>
+      </w:r>
+    </w:p>
+    <w:p>
+      <w:pPr>
+        <w:rPr>
+          <w:lang w:val="pt-BR"/>
+        </w:rPr>
+      </w:pPr>
+    </w:p>
+    <w:p>
+      <w:pPr>
+        <w:pStyle w:val="PargrafodaLista"/>
+        <w:numPr>
+          <w:ilvl w:val="0"/>
+          <w:numId w:val="8"/>
+        </w:numPr>
+        <w:rPr>
+          <w:lang w:val="pt-BR"/>
+        </w:rPr>
+      </w:pPr>
+      <w:r>
+        <w:rPr>
+          <w:lang w:val="pt-BR"/>
+        </w:rPr>
+        <w:t xml:space="preserve">O comando </w:t>
+      </w:r>
+      <w:proofErr w:type="spellStart"/>
+      <w:r>
+        <w:rPr>
+          <w:lang w:val="pt-BR"/>
+        </w:rPr>
+        <w:t>finally</w:t>
+      </w:r>
+      <w:proofErr w:type="spellEnd"/>
+      <w:r>
+        <w:rPr>
+          <w:lang w:val="pt-BR"/>
+        </w:rPr>
+        <w:t xml:space="preserve"> é opcional.</w:t>
+      </w:r>
+    </w:p>
+    <w:p>
+      <w:pPr>
+        <w:rPr>
+          <w:lang w:val="pt-BR"/>
+        </w:rPr>
+      </w:pPr>
+    </w:p>
+    <w:p>
+      <w:pPr>
+        <w:rPr>
+          <w:i/>
+          <w:lang w:val="pt-BR"/>
+        </w:rPr>
+      </w:pPr>
+      <w:r>
+        <w:rPr>
+          <w:i/>
+          <w:lang w:val="pt-BR"/>
+        </w:rPr>
+        <w:t>Laços:</w:t>
+      </w:r>
     </w:p>
     <w:p>
       <w:pPr>
@@ -938,57 +1489,30 @@
           <w:lang w:val="pt-BR"/>
         </w:rPr>
         <w:tab/>
-        <w:t>O comando finally é opcional.</w:t>
-      </w:r>
-    </w:p>
-    <w:p>
-      <w:pPr>
-        <w:rPr>
-          <w:lang w:val="pt-BR"/>
-        </w:rPr>
-      </w:pPr>
-    </w:p>
-    <w:p>
-      <w:pPr>
-        <w:rPr>
-          <w:lang w:val="pt-BR"/>
-        </w:rPr>
-      </w:pPr>
-      <w:r>
-        <w:rPr>
-          <w:lang w:val="pt-BR"/>
-        </w:rPr>
-        <w:t>Laços:</w:t>
-      </w:r>
-    </w:p>
-    <w:p>
-      <w:pPr>
-        <w:rPr>
-          <w:lang w:val="pt-BR"/>
-        </w:rPr>
-      </w:pPr>
-      <w:r>
-        <w:rPr>
-          <w:lang w:val="pt-BR"/>
-        </w:rPr>
-        <w:lastRenderedPageBreak/>
+      </w:r>
+    </w:p>
+    <w:p>
+      <w:pPr>
+        <w:rPr>
+          <w:i/>
+          <w:lang w:val="pt-BR"/>
+        </w:rPr>
+      </w:pPr>
+      <w:r>
+        <w:rPr>
+          <w:lang w:val="pt-BR"/>
+        </w:rPr>
         <w:tab/>
       </w:r>
-    </w:p>
-    <w:p>
-      <w:pPr>
-        <w:rPr>
-          <w:lang w:val="pt-BR"/>
-        </w:rPr>
-      </w:pPr>
-      <w:r>
-        <w:rPr>
-          <w:lang w:val="pt-BR"/>
-        </w:rPr>
-        <w:tab/>
-      </w:r>
-      <w:r>
-        <w:rPr>
+      <w:r>
+        <w:rPr>
+          <w:lang w:val="pt-BR"/>
+        </w:rPr>
+        <w:t xml:space="preserve">- </w:t>
+      </w:r>
+      <w:r>
+        <w:rPr>
+          <w:i/>
           <w:lang w:val="pt-BR"/>
         </w:rPr>
         <w:t>For:</w:t>
@@ -996,53 +1520,114 @@
     </w:p>
     <w:p>
       <w:pPr>
-        <w:rPr>
-          <w:lang w:val="pt-BR"/>
-        </w:rPr>
-      </w:pPr>
-      <w:r>
-        <w:rPr>
-          <w:lang w:val="pt-BR"/>
-        </w:rPr>
-        <w:tab/>
-      </w:r>
-      <w:r>
-        <w:rPr>
-          <w:lang w:val="pt-BR"/>
-        </w:rPr>
-        <w:t>Sempre utilizar uma variavel local dentro do laço.</w:t>
-      </w:r>
-    </w:p>
-    <w:p>
-      <w:pPr>
-        <w:rPr>
-          <w:lang w:val="pt-BR"/>
-        </w:rPr>
-      </w:pPr>
-      <w:r>
-        <w:rPr>
-          <w:lang w:val="pt-BR"/>
-        </w:rPr>
-        <w:tab/>
-        <w:t>Unico encurtamento do incremento permitido é o i++.</w:t>
-      </w:r>
-    </w:p>
-    <w:p>
-      <w:pPr>
-        <w:rPr>
-          <w:lang w:val="pt-BR"/>
-        </w:rPr>
-      </w:pPr>
-      <w:r>
-        <w:rPr>
-          <w:lang w:val="pt-BR"/>
-        </w:rPr>
-        <w:tab/>
+        <w:pStyle w:val="PargrafodaLista"/>
+        <w:numPr>
+          <w:ilvl w:val="0"/>
+          <w:numId w:val="8"/>
+        </w:numPr>
+        <w:rPr>
+          <w:lang w:val="pt-BR"/>
+        </w:rPr>
+      </w:pPr>
+      <w:r>
+        <w:rPr>
+          <w:lang w:val="pt-BR"/>
+        </w:rPr>
+        <w:t xml:space="preserve">Sempre utilizar uma </w:t>
+      </w:r>
+      <w:proofErr w:type="spellStart"/>
+      <w:r>
+        <w:rPr>
+          <w:lang w:val="pt-BR"/>
+        </w:rPr>
+        <w:t>variavel</w:t>
+      </w:r>
+      <w:proofErr w:type="spellEnd"/>
+      <w:r>
+        <w:rPr>
+          <w:lang w:val="pt-BR"/>
+        </w:rPr>
+        <w:t xml:space="preserve"> local dentro do laço.</w:t>
+      </w:r>
+    </w:p>
+    <w:p>
+      <w:pPr>
+        <w:pStyle w:val="PargrafodaLista"/>
+        <w:numPr>
+          <w:ilvl w:val="0"/>
+          <w:numId w:val="8"/>
+        </w:numPr>
+        <w:rPr>
+          <w:lang w:val="pt-BR"/>
+        </w:rPr>
+      </w:pPr>
+      <w:proofErr w:type="spellStart"/>
+      <w:r>
+        <w:rPr>
+          <w:lang w:val="pt-BR"/>
+        </w:rPr>
+        <w:t>Unico</w:t>
+      </w:r>
+      <w:proofErr w:type="spellEnd"/>
+      <w:r>
+        <w:rPr>
+          <w:lang w:val="pt-BR"/>
+        </w:rPr>
+        <w:t xml:space="preserve"> encurtamento do incremento permitido é o i++.</w:t>
+      </w:r>
+    </w:p>
+    <w:p>
+      <w:pPr>
+        <w:pStyle w:val="PargrafodaLista"/>
+        <w:numPr>
+          <w:ilvl w:val="0"/>
+          <w:numId w:val="8"/>
+        </w:numPr>
+        <w:rPr>
+          <w:lang w:val="pt-BR"/>
+        </w:rPr>
+      </w:pPr>
+      <w:r>
+        <w:rPr>
+          <w:lang w:val="pt-BR"/>
+        </w:rPr>
         <w:t>Espaços depois de cada termo do laço.</w:t>
       </w:r>
     </w:p>
     <w:p>
       <w:pPr>
+        <w:pStyle w:val="PargrafodaLista"/>
+        <w:ind w:left="1080"/>
+        <w:rPr>
+          <w:lang w:val="pt-BR"/>
+        </w:rPr>
+      </w:pPr>
+    </w:p>
+    <w:p>
+      <w:pPr>
+        <w:pStyle w:val="PargrafodaLista"/>
+        <w:ind w:left="0"/>
+        <w:rPr>
+          <w:lang w:val="pt-BR"/>
+        </w:rPr>
+      </w:pPr>
+      <w:proofErr w:type="spellStart"/>
+      <w:r>
+        <w:rPr>
+          <w:lang w:val="pt-BR"/>
+        </w:rPr>
+        <w:t>Ex</w:t>
+      </w:r>
+      <w:proofErr w:type="spellEnd"/>
+      <w:r>
+        <w:rPr>
+          <w:lang w:val="pt-BR"/>
+        </w:rPr>
+        <w:t>:</w:t>
+      </w:r>
+    </w:p>
+    <w:p>
+      <w:pPr>
         <w:rPr>
           <w:lang w:val="pt-BR"/>
         </w:rPr>
@@ -1050,6 +1635,7 @@
       <w:r>
         <w:rPr>
           <w:noProof/>
+          <w:lang w:val="pt-BR" w:eastAsia="pt-BR"/>
         </w:rPr>
         <w:drawing>
           <wp:inline distT="0" distB="0" distL="0" distR="0" wp14:anchorId="30FD762E" wp14:editId="06AB9669">
@@ -1067,7 +1653,7 @@
                     <pic:cNvPicPr/>
                   </pic:nvPicPr>
                   <pic:blipFill>
-                    <a:blip r:embed="rId10">
+                    <a:blip r:embed="rId12">
                       <a:extLst>
                         <a:ext uri="{28A0092B-C50C-407E-A947-70E740481C1C}">
                           <a14:useLocalDpi xmlns:a14="http://schemas.microsoft.com/office/drawing/2010/main" val="0"/>
@@ -1097,6 +1683,7 @@
     <w:p>
       <w:pPr>
         <w:rPr>
+          <w:i/>
           <w:lang w:val="pt-BR"/>
         </w:rPr>
       </w:pPr>
@@ -1105,20 +1692,61 @@
           <w:lang w:val="pt-BR"/>
         </w:rPr>
         <w:tab/>
-        <w:t>While e Do-While:</w:t>
-      </w:r>
-    </w:p>
-    <w:p>
-      <w:pPr>
-        <w:rPr>
-          <w:lang w:val="pt-BR"/>
-        </w:rPr>
-      </w:pPr>
-      <w:r>
-        <w:rPr>
-          <w:lang w:val="pt-BR"/>
-        </w:rPr>
-        <w:tab/>
+      </w:r>
+      <w:r>
+        <w:rPr>
+          <w:lang w:val="pt-BR"/>
+        </w:rPr>
+        <w:t xml:space="preserve">- </w:t>
+      </w:r>
+      <w:proofErr w:type="spellStart"/>
+      <w:r>
+        <w:rPr>
+          <w:i/>
+          <w:lang w:val="pt-BR"/>
+        </w:rPr>
+        <w:t>While</w:t>
+      </w:r>
+      <w:proofErr w:type="spellEnd"/>
+      <w:r>
+        <w:rPr>
+          <w:i/>
+          <w:lang w:val="pt-BR"/>
+        </w:rPr>
+        <w:t xml:space="preserve"> e Do-</w:t>
+      </w:r>
+      <w:proofErr w:type="spellStart"/>
+      <w:r>
+        <w:rPr>
+          <w:i/>
+          <w:lang w:val="pt-BR"/>
+        </w:rPr>
+        <w:t>While</w:t>
+      </w:r>
+      <w:proofErr w:type="spellEnd"/>
+      <w:r>
+        <w:rPr>
+          <w:i/>
+          <w:lang w:val="pt-BR"/>
+        </w:rPr>
+        <w:t>:</w:t>
+      </w:r>
+    </w:p>
+    <w:p>
+      <w:pPr>
+        <w:pStyle w:val="PargrafodaLista"/>
+        <w:numPr>
+          <w:ilvl w:val="0"/>
+          <w:numId w:val="9"/>
+        </w:numPr>
+        <w:rPr>
+          <w:lang w:val="pt-BR"/>
+        </w:rPr>
+      </w:pPr>
+      <w:r>
+        <w:rPr>
+          <w:lang w:val="pt-BR"/>
+        </w:rPr>
         <w:t>Utilizar a mesma formação do laço For.</w:t>
       </w:r>
     </w:p>
@@ -1131,17 +1759,19 @@
     </w:p>
     <w:p>
       <w:pPr>
-        <w:pStyle w:val="ListParagraph"/>
+        <w:pStyle w:val="PargrafodaLista"/>
         <w:numPr>
           <w:ilvl w:val="0"/>
           <w:numId w:val="1"/>
         </w:numPr>
         <w:rPr>
-          <w:lang w:val="pt-BR"/>
-        </w:rPr>
-      </w:pPr>
-      <w:r>
-        <w:rPr>
+          <w:b/>
+          <w:lang w:val="pt-BR"/>
+        </w:rPr>
+      </w:pPr>
+      <w:r>
+        <w:rPr>
+          <w:b/>
           <w:lang w:val="pt-BR"/>
         </w:rPr>
         <w:t>Identação</w:t>
@@ -1156,19 +1786,41 @@
     </w:p>
     <w:p>
       <w:pPr>
-        <w:rPr>
-          <w:lang w:val="pt-BR"/>
-        </w:rPr>
-      </w:pPr>
-      <w:r>
-        <w:rPr>
-          <w:lang w:val="pt-BR"/>
-        </w:rPr>
-        <w:t>O código deve conter todas as chaves começando logo após o fechamento dos parentesis.</w:t>
-      </w:r>
-    </w:p>
-    <w:p>
-      <w:pPr>
+        <w:pStyle w:val="PargrafodaLista"/>
+        <w:numPr>
+          <w:ilvl w:val="0"/>
+          <w:numId w:val="9"/>
+        </w:numPr>
+        <w:rPr>
+          <w:lang w:val="pt-BR"/>
+        </w:rPr>
+      </w:pPr>
+      <w:r>
+        <w:rPr>
+          <w:lang w:val="pt-BR"/>
+        </w:rPr>
+        <w:t xml:space="preserve">O código deve conter todas as chaves </w:t>
+      </w:r>
+      <w:r>
+        <w:rPr>
+          <w:lang w:val="pt-BR"/>
+        </w:rPr>
+        <w:t>de começo</w:t>
+      </w:r>
+      <w:r>
+        <w:rPr>
+          <w:lang w:val="pt-BR"/>
+        </w:rPr>
+        <w:t xml:space="preserve"> logo após o fechamento dos parentesis.</w:t>
+      </w:r>
+    </w:p>
+    <w:p>
+      <w:pPr>
+        <w:pStyle w:val="PargrafodaLista"/>
+        <w:numPr>
+          <w:ilvl w:val="0"/>
+          <w:numId w:val="9"/>
+        </w:numPr>
         <w:rPr>
           <w:lang w:val="pt-BR"/>
         </w:rPr>
@@ -1183,11 +1835,13 @@
     <w:p>
       <w:pPr>
         <w:rPr>
-          <w:lang w:val="pt-BR"/>
-        </w:rPr>
-      </w:pPr>
-      <w:r>
-        <w:rPr>
+          <w:i/>
+          <w:lang w:val="pt-BR"/>
+        </w:rPr>
+      </w:pPr>
+      <w:r>
+        <w:rPr>
+          <w:i/>
           <w:lang w:val="pt-BR"/>
         </w:rPr>
         <w:t>Linhas em branco:</w:t>
@@ -1195,6 +1849,11 @@
     </w:p>
     <w:p>
       <w:pPr>
+        <w:pStyle w:val="PargrafodaLista"/>
+        <w:numPr>
+          <w:ilvl w:val="0"/>
+          <w:numId w:val="10"/>
+        </w:numPr>
         <w:rPr>
           <w:lang w:val="pt-BR"/>
         </w:rPr>
@@ -1209,11 +1868,13 @@
     <w:p>
       <w:pPr>
         <w:rPr>
-          <w:lang w:val="pt-BR"/>
-        </w:rPr>
-      </w:pPr>
-      <w:r>
-        <w:rPr>
+          <w:i/>
+          <w:lang w:val="pt-BR"/>
+        </w:rPr>
+      </w:pPr>
+      <w:r>
+        <w:rPr>
+          <w:i/>
           <w:lang w:val="pt-BR"/>
         </w:rPr>
         <w:t>Espaços em branco:</w:t>
@@ -1221,19 +1882,41 @@
     </w:p>
     <w:p>
       <w:pPr>
-        <w:rPr>
-          <w:lang w:val="pt-BR"/>
-        </w:rPr>
-      </w:pPr>
-      <w:r>
-        <w:rPr>
-          <w:lang w:val="pt-BR"/>
-        </w:rPr>
-        <w:t>Sempre antes do parentesis de um método.</w:t>
-      </w:r>
-    </w:p>
-    <w:p>
-      <w:pPr>
+        <w:pStyle w:val="PargrafodaLista"/>
+        <w:numPr>
+          <w:ilvl w:val="0"/>
+          <w:numId w:val="10"/>
+        </w:numPr>
+        <w:rPr>
+          <w:lang w:val="pt-BR"/>
+        </w:rPr>
+      </w:pPr>
+      <w:r>
+        <w:rPr>
+          <w:lang w:val="pt-BR"/>
+        </w:rPr>
+        <w:t xml:space="preserve">Sempre antes do </w:t>
+      </w:r>
+      <w:r>
+        <w:rPr>
+          <w:lang w:val="pt-BR"/>
+        </w:rPr>
+        <w:t>parêntesis inicial</w:t>
+      </w:r>
+      <w:r>
+        <w:rPr>
+          <w:lang w:val="pt-BR"/>
+        </w:rPr>
+        <w:t xml:space="preserve"> de um método.</w:t>
+      </w:r>
+    </w:p>
+    <w:p>
+      <w:pPr>
+        <w:pStyle w:val="PargrafodaLista"/>
+        <w:numPr>
+          <w:ilvl w:val="0"/>
+          <w:numId w:val="10"/>
+        </w:numPr>
         <w:rPr>
           <w:lang w:val="pt-BR"/>
         </w:rPr>
@@ -1247,15 +1930,63 @@
     </w:p>
     <w:p>
       <w:pPr>
-        <w:rPr>
-          <w:lang w:val="pt-BR"/>
-        </w:rPr>
-      </w:pPr>
-      <w:r>
+        <w:pStyle w:val="PargrafodaLista"/>
+        <w:ind w:left="1080"/>
+        <w:rPr>
+          <w:lang w:val="pt-BR"/>
+        </w:rPr>
+      </w:pPr>
+    </w:p>
+    <w:p>
+      <w:pPr>
         <w:rPr>
           <w:noProof/>
-        </w:rPr>
-        <w:lastRenderedPageBreak/>
+          <w:lang w:val="pt-BR" w:eastAsia="pt-BR"/>
+        </w:rPr>
+      </w:pPr>
+    </w:p>
+    <w:p>
+      <w:pPr>
+        <w:rPr>
+          <w:noProof/>
+          <w:lang w:val="pt-BR" w:eastAsia="pt-BR"/>
+        </w:rPr>
+      </w:pPr>
+    </w:p>
+    <w:p>
+      <w:pPr>
+        <w:rPr>
+          <w:noProof/>
+          <w:lang w:val="pt-BR" w:eastAsia="pt-BR"/>
+        </w:rPr>
+      </w:pPr>
+    </w:p>
+    <w:p>
+      <w:pPr>
+        <w:rPr>
+          <w:noProof/>
+          <w:lang w:val="pt-BR" w:eastAsia="pt-BR"/>
+        </w:rPr>
+      </w:pPr>
+      <w:r>
+        <w:rPr>
+          <w:noProof/>
+          <w:lang w:val="pt-BR" w:eastAsia="pt-BR"/>
+        </w:rPr>
+        <w:t>Ex:</w:t>
+      </w:r>
+    </w:p>
+    <w:p>
+      <w:pPr>
+        <w:rPr>
+          <w:lang w:val="pt-BR"/>
+        </w:rPr>
+      </w:pPr>
+      <w:r>
+        <w:rPr>
+          <w:noProof/>
+          <w:lang w:val="pt-BR" w:eastAsia="pt-BR"/>
+        </w:rPr>
         <w:drawing>
           <wp:inline distT="0" distB="0" distL="0" distR="0" wp14:anchorId="7FB5E97F" wp14:editId="00CBA58D">
             <wp:extent cx="4210050" cy="3009900"/>
@@ -1272,7 +2003,7 @@
                     <pic:cNvPicPr/>
                   </pic:nvPicPr>
                   <pic:blipFill>
-                    <a:blip r:embed="rId11">
+                    <a:blip r:embed="rId13">
                       <a:extLst>
                         <a:ext uri="{28A0092B-C50C-407E-A947-70E740481C1C}">
                           <a14:useLocalDpi xmlns:a14="http://schemas.microsoft.com/office/drawing/2010/main" val="0"/>
@@ -1301,17 +2032,19 @@
     </w:p>
     <w:p>
       <w:pPr>
-        <w:pStyle w:val="ListParagraph"/>
+        <w:pStyle w:val="PargrafodaLista"/>
         <w:numPr>
           <w:ilvl w:val="0"/>
           <w:numId w:val="1"/>
         </w:numPr>
         <w:rPr>
-          <w:lang w:val="pt-BR"/>
-        </w:rPr>
-      </w:pPr>
-      <w:r>
-        <w:rPr>
+          <w:b/>
+          <w:lang w:val="pt-BR"/>
+        </w:rPr>
+      </w:pPr>
+      <w:r>
+        <w:rPr>
+          <w:b/>
           <w:lang w:val="pt-BR"/>
         </w:rPr>
         <w:t>Comentários</w:t>
@@ -1326,19 +2059,43 @@
     </w:p>
     <w:p>
       <w:pPr>
-        <w:rPr>
-          <w:lang w:val="pt-BR"/>
-        </w:rPr>
-      </w:pPr>
-      <w:r>
-        <w:rPr>
-          <w:lang w:val="pt-BR"/>
-        </w:rPr>
-        <w:t>Comentários de uma única linha será feito por “//” com espaço após as barras sem a necessidade de ponto final.</w:t>
-      </w:r>
-    </w:p>
-    <w:p>
-      <w:pPr>
+        <w:pStyle w:val="PargrafodaLista"/>
+        <w:numPr>
+          <w:ilvl w:val="0"/>
+          <w:numId w:val="11"/>
+        </w:numPr>
+        <w:rPr>
+          <w:lang w:val="pt-BR"/>
+        </w:rPr>
+      </w:pPr>
+      <w:r>
+        <w:rPr>
+          <w:lang w:val="pt-BR"/>
+        </w:rPr>
+        <w:t>Comentários de uma única linha será feito por “//”</w:t>
+      </w:r>
+      <w:r>
+        <w:rPr>
+          <w:lang w:val="pt-BR"/>
+        </w:rPr>
+        <w:t xml:space="preserve"> com espaço após colocando sempre</w:t>
+      </w:r>
+      <w:bookmarkStart w:id="0" w:name="_GoBack"/>
+      <w:bookmarkEnd w:id="0"/>
+      <w:r>
+        <w:rPr>
+          <w:lang w:val="pt-BR"/>
+        </w:rPr>
+        <w:t xml:space="preserve"> ponto final.</w:t>
+      </w:r>
+    </w:p>
+    <w:p>
+      <w:pPr>
+        <w:pStyle w:val="PargrafodaLista"/>
+        <w:numPr>
+          <w:ilvl w:val="0"/>
+          <w:numId w:val="11"/>
+        </w:numPr>
         <w:rPr>
           <w:lang w:val="pt-BR"/>
         </w:rPr>
@@ -1372,6 +2129,7 @@
       <w:r>
         <w:rPr>
           <w:noProof/>
+          <w:lang w:val="pt-BR" w:eastAsia="pt-BR"/>
         </w:rPr>
         <w:drawing>
           <wp:inline distT="0" distB="0" distL="0" distR="0" wp14:anchorId="1F9AC1CE" wp14:editId="0F09BC6E">
@@ -1389,7 +2147,7 @@
                     <pic:cNvPicPr/>
                   </pic:nvPicPr>
                   <pic:blipFill>
-                    <a:blip r:embed="rId12">
+                    <a:blip r:embed="rId14">
                       <a:extLst>
                         <a:ext uri="{28A0092B-C50C-407E-A947-70E740481C1C}">
                           <a14:useLocalDpi xmlns:a14="http://schemas.microsoft.com/office/drawing/2010/main" val="0"/>
@@ -1422,164 +2180,6 @@
     <w:p/>
     <w:p/>
     <w:p/>
-    <w:p/>
-    <w:p>
-      <w:pPr>
-        <w:rPr>
-          <w:sz w:val="40"/>
-          <w:szCs w:val="40"/>
-          <w:lang w:val="pt-BR"/>
-        </w:rPr>
-      </w:pPr>
-      <w:r>
-        <w:rPr>
-          <w:sz w:val="40"/>
-          <w:szCs w:val="40"/>
-          <w:lang w:val="pt-BR"/>
-        </w:rPr>
-        <w:lastRenderedPageBreak/>
-        <w:t>Folha de Estilo linguagem C.</w:t>
-      </w:r>
-    </w:p>
-    <w:p>
-      <w:pPr>
-        <w:pStyle w:val="ListParagraph"/>
-        <w:numPr>
-          <w:ilvl w:val="0"/>
-          <w:numId w:val="2"/>
-        </w:numPr>
-        <w:rPr>
-          <w:lang w:val="pt-BR"/>
-        </w:rPr>
-      </w:pPr>
-      <w:r>
-        <w:rPr>
-          <w:lang w:val="pt-BR"/>
-        </w:rPr>
-        <w:t>Arquivos</w:t>
-      </w:r>
-    </w:p>
-    <w:p>
-      <w:pPr>
-        <w:rPr>
-          <w:lang w:val="pt-BR"/>
-        </w:rPr>
-      </w:pPr>
-      <w:r>
-        <w:rPr>
-          <w:lang w:val="pt-BR"/>
-        </w:rPr>
-        <w:t>Os nomes dos arquivos .c e .h serão relacionados com a modularização feita. Começarão com letra minúscula e terão a seguinte estrutura:</w:t>
-      </w:r>
-    </w:p>
-    <w:p>
-      <w:pPr>
-        <w:rPr>
-          <w:lang w:val="pt-BR"/>
-        </w:rPr>
-      </w:pPr>
-      <w:r>
-        <w:rPr>
-          <w:lang w:val="pt-BR"/>
-        </w:rPr>
-        <w:t>Includes , funções.</w:t>
-      </w:r>
-    </w:p>
-    <w:p>
-      <w:pPr>
-        <w:pStyle w:val="ListParagraph"/>
-        <w:numPr>
-          <w:ilvl w:val="0"/>
-          <w:numId w:val="2"/>
-        </w:numPr>
-        <w:rPr>
-          <w:lang w:val="pt-BR"/>
-        </w:rPr>
-      </w:pPr>
-      <w:r>
-        <w:rPr>
-          <w:lang w:val="pt-BR"/>
-        </w:rPr>
-        <w:t>Variáveis</w:t>
-      </w:r>
-    </w:p>
-    <w:p>
-      <w:pPr>
-        <w:rPr>
-          <w:lang w:val="pt-BR"/>
-        </w:rPr>
-      </w:pPr>
-      <w:r>
-        <w:rPr>
-          <w:lang w:val="pt-BR"/>
-        </w:rPr>
-        <w:t>Vai ser adotado o mesmo padrão da folha de estlio em Java.</w:t>
-      </w:r>
-    </w:p>
-    <w:p>
-      <w:pPr>
-        <w:pStyle w:val="ListParagraph"/>
-        <w:numPr>
-          <w:ilvl w:val="0"/>
-          <w:numId w:val="2"/>
-        </w:numPr>
-        <w:rPr>
-          <w:lang w:val="pt-BR"/>
-        </w:rPr>
-      </w:pPr>
-      <w:r>
-        <w:rPr>
-          <w:lang w:val="pt-BR"/>
-        </w:rPr>
-        <w:t>Funções</w:t>
-      </w:r>
-    </w:p>
-    <w:p>
-      <w:pPr>
-        <w:rPr>
-          <w:lang w:val="pt-BR"/>
-        </w:rPr>
-      </w:pPr>
-      <w:r>
-        <w:rPr>
-          <w:lang w:val="pt-BR"/>
-        </w:rPr>
-        <w:t>Vai ser adotado o mesmo padrão dos métodos da folha de estilo em Java.</w:t>
-      </w:r>
-    </w:p>
-    <w:p>
-      <w:pPr>
-        <w:pStyle w:val="ListParagraph"/>
-        <w:numPr>
-          <w:ilvl w:val="0"/>
-          <w:numId w:val="2"/>
-        </w:numPr>
-        <w:rPr>
-          <w:lang w:val="pt-BR"/>
-        </w:rPr>
-      </w:pPr>
-      <w:r>
-        <w:rPr>
-          <w:lang w:val="pt-BR"/>
-        </w:rPr>
-        <w:t>Comandos , Identação e Comentários</w:t>
-      </w:r>
-    </w:p>
-    <w:p>
-      <w:pPr>
-        <w:rPr>
-          <w:lang w:val="pt-BR"/>
-        </w:rPr>
-      </w:pPr>
-      <w:r>
-        <w:rPr>
-          <w:lang w:val="pt-BR"/>
-        </w:rPr>
-        <w:t>Será adotado o mesmo padrão da folha de estilo em Java, com excessão do tratamento de excessões que não existe na linguagem C.</w:t>
-      </w:r>
-      <w:bookmarkStart w:id="0" w:name="_GoBack"/>
-      <w:bookmarkEnd w:id="0"/>
-    </w:p>
     <w:p>
       <w:pPr>
         <w:rPr>
@@ -1600,6 +2200,571 @@
 <file path=word/numbering.xml><?xml version="1.0" encoding="utf-8"?>
 <w:numbering xmlns:wpc="http://schemas.microsoft.com/office/word/2010/wordprocessingCanvas" xmlns:mc="http://schemas.openxmlformats.org/markup-compatibility/2006" xmlns:o="urn:schemas-microsoft-com:office:office" xmlns:r="http://schemas.openxmlformats.org/officeDocument/2006/relationships" xmlns:m="http://schemas.openxmlformats.org/officeDocument/2006/math" xmlns:v="urn:schemas-microsoft-com:vml" xmlns:wp14="http://schemas.microsoft.com/office/word/2010/wordprocessingDrawing" xmlns:wp="http://schemas.openxmlformats.org/drawingml/2006/wordprocessingDrawing" xmlns:w10="urn:schemas-microsoft-com:office:word" xmlns:w="http://schemas.openxmlformats.org/wordprocessingml/2006/main" xmlns:w14="http://schemas.microsoft.com/office/word/2010/wordml" xmlns:w15="http://schemas.microsoft.com/office/word/2012/wordml" xmlns:wpg="http://schemas.microsoft.com/office/word/2010/wordprocessingGroup" xmlns:wpi="http://schemas.microsoft.com/office/word/2010/wordprocessingInk" xmlns:wne="http://schemas.microsoft.com/office/word/2006/wordml" xmlns:wps="http://schemas.microsoft.com/office/word/2010/wordprocessingShape" mc:Ignorable="w14 w15 wp14">
   <w:abstractNum w:abstractNumId="0">
+    <w:nsid w:val="206E5AD9"/>
+    <w:multiLevelType w:val="hybridMultilevel"/>
+    <w:tmpl w:val="F8B024AC"/>
+    <w:lvl w:ilvl="0" w:tplc="04160001">
+      <w:start w:val="1"/>
+      <w:numFmt w:val="bullet"/>
+      <w:lvlText w:val=""/>
+      <w:lvlJc w:val="left"/>
+      <w:pPr>
+        <w:ind w:left="720" w:hanging="360"/>
+      </w:pPr>
+      <w:rPr>
+        <w:rFonts w:ascii="Symbol" w:hAnsi="Symbol" w:hint="default"/>
+      </w:rPr>
+    </w:lvl>
+    <w:lvl w:ilvl="1" w:tplc="04160003" w:tentative="1">
+      <w:start w:val="1"/>
+      <w:numFmt w:val="bullet"/>
+      <w:lvlText w:val="o"/>
+      <w:lvlJc w:val="left"/>
+      <w:pPr>
+        <w:ind w:left="1440" w:hanging="360"/>
+      </w:pPr>
+      <w:rPr>
+        <w:rFonts w:ascii="Courier New" w:hAnsi="Courier New" w:cs="Courier New" w:hint="default"/>
+      </w:rPr>
+    </w:lvl>
+    <w:lvl w:ilvl="2" w:tplc="04160005" w:tentative="1">
+      <w:start w:val="1"/>
+      <w:numFmt w:val="bullet"/>
+      <w:lvlText w:val=""/>
+      <w:lvlJc w:val="left"/>
+      <w:pPr>
+        <w:ind w:left="2160" w:hanging="360"/>
+      </w:pPr>
+      <w:rPr>
+        <w:rFonts w:ascii="Wingdings" w:hAnsi="Wingdings" w:hint="default"/>
+      </w:rPr>
+    </w:lvl>
+    <w:lvl w:ilvl="3" w:tplc="04160001" w:tentative="1">
+      <w:start w:val="1"/>
+      <w:numFmt w:val="bullet"/>
+      <w:lvlText w:val=""/>
+      <w:lvlJc w:val="left"/>
+      <w:pPr>
+        <w:ind w:left="2880" w:hanging="360"/>
+      </w:pPr>
+      <w:rPr>
+        <w:rFonts w:ascii="Symbol" w:hAnsi="Symbol" w:hint="default"/>
+      </w:rPr>
+    </w:lvl>
+    <w:lvl w:ilvl="4" w:tplc="04160003" w:tentative="1">
+      <w:start w:val="1"/>
+      <w:numFmt w:val="bullet"/>
+      <w:lvlText w:val="o"/>
+      <w:lvlJc w:val="left"/>
+      <w:pPr>
+        <w:ind w:left="3600" w:hanging="360"/>
+      </w:pPr>
+      <w:rPr>
+        <w:rFonts w:ascii="Courier New" w:hAnsi="Courier New" w:cs="Courier New" w:hint="default"/>
+      </w:rPr>
+    </w:lvl>
+    <w:lvl w:ilvl="5" w:tplc="04160005" w:tentative="1">
+      <w:start w:val="1"/>
+      <w:numFmt w:val="bullet"/>
+      <w:lvlText w:val=""/>
+      <w:lvlJc w:val="left"/>
+      <w:pPr>
+        <w:ind w:left="4320" w:hanging="360"/>
+      </w:pPr>
+      <w:rPr>
+        <w:rFonts w:ascii="Wingdings" w:hAnsi="Wingdings" w:hint="default"/>
+      </w:rPr>
+    </w:lvl>
+    <w:lvl w:ilvl="6" w:tplc="04160001" w:tentative="1">
+      <w:start w:val="1"/>
+      <w:numFmt w:val="bullet"/>
+      <w:lvlText w:val=""/>
+      <w:lvlJc w:val="left"/>
+      <w:pPr>
+        <w:ind w:left="5040" w:hanging="360"/>
+      </w:pPr>
+      <w:rPr>
+        <w:rFonts w:ascii="Symbol" w:hAnsi="Symbol" w:hint="default"/>
+      </w:rPr>
+    </w:lvl>
+    <w:lvl w:ilvl="7" w:tplc="04160003" w:tentative="1">
+      <w:start w:val="1"/>
+      <w:numFmt w:val="bullet"/>
+      <w:lvlText w:val="o"/>
+      <w:lvlJc w:val="left"/>
+      <w:pPr>
+        <w:ind w:left="5760" w:hanging="360"/>
+      </w:pPr>
+      <w:rPr>
+        <w:rFonts w:ascii="Courier New" w:hAnsi="Courier New" w:cs="Courier New" w:hint="default"/>
+      </w:rPr>
+    </w:lvl>
+    <w:lvl w:ilvl="8" w:tplc="04160005" w:tentative="1">
+      <w:start w:val="1"/>
+      <w:numFmt w:val="bullet"/>
+      <w:lvlText w:val=""/>
+      <w:lvlJc w:val="left"/>
+      <w:pPr>
+        <w:ind w:left="6480" w:hanging="360"/>
+      </w:pPr>
+      <w:rPr>
+        <w:rFonts w:ascii="Wingdings" w:hAnsi="Wingdings" w:hint="default"/>
+      </w:rPr>
+    </w:lvl>
+  </w:abstractNum>
+  <w:abstractNum w:abstractNumId="1">
+    <w:nsid w:val="23BA54CE"/>
+    <w:multiLevelType w:val="hybridMultilevel"/>
+    <w:tmpl w:val="CB400880"/>
+    <w:lvl w:ilvl="0" w:tplc="04160001">
+      <w:start w:val="1"/>
+      <w:numFmt w:val="bullet"/>
+      <w:lvlText w:val=""/>
+      <w:lvlJc w:val="left"/>
+      <w:pPr>
+        <w:ind w:left="1080" w:hanging="360"/>
+      </w:pPr>
+      <w:rPr>
+        <w:rFonts w:ascii="Symbol" w:hAnsi="Symbol" w:hint="default"/>
+      </w:rPr>
+    </w:lvl>
+    <w:lvl w:ilvl="1" w:tplc="04160003" w:tentative="1">
+      <w:start w:val="1"/>
+      <w:numFmt w:val="bullet"/>
+      <w:lvlText w:val="o"/>
+      <w:lvlJc w:val="left"/>
+      <w:pPr>
+        <w:ind w:left="1800" w:hanging="360"/>
+      </w:pPr>
+      <w:rPr>
+        <w:rFonts w:ascii="Courier New" w:hAnsi="Courier New" w:cs="Courier New" w:hint="default"/>
+      </w:rPr>
+    </w:lvl>
+    <w:lvl w:ilvl="2" w:tplc="04160005" w:tentative="1">
+      <w:start w:val="1"/>
+      <w:numFmt w:val="bullet"/>
+      <w:lvlText w:val=""/>
+      <w:lvlJc w:val="left"/>
+      <w:pPr>
+        <w:ind w:left="2520" w:hanging="360"/>
+      </w:pPr>
+      <w:rPr>
+        <w:rFonts w:ascii="Wingdings" w:hAnsi="Wingdings" w:hint="default"/>
+      </w:rPr>
+    </w:lvl>
+    <w:lvl w:ilvl="3" w:tplc="04160001" w:tentative="1">
+      <w:start w:val="1"/>
+      <w:numFmt w:val="bullet"/>
+      <w:lvlText w:val=""/>
+      <w:lvlJc w:val="left"/>
+      <w:pPr>
+        <w:ind w:left="3240" w:hanging="360"/>
+      </w:pPr>
+      <w:rPr>
+        <w:rFonts w:ascii="Symbol" w:hAnsi="Symbol" w:hint="default"/>
+      </w:rPr>
+    </w:lvl>
+    <w:lvl w:ilvl="4" w:tplc="04160003" w:tentative="1">
+      <w:start w:val="1"/>
+      <w:numFmt w:val="bullet"/>
+      <w:lvlText w:val="o"/>
+      <w:lvlJc w:val="left"/>
+      <w:pPr>
+        <w:ind w:left="3960" w:hanging="360"/>
+      </w:pPr>
+      <w:rPr>
+        <w:rFonts w:ascii="Courier New" w:hAnsi="Courier New" w:cs="Courier New" w:hint="default"/>
+      </w:rPr>
+    </w:lvl>
+    <w:lvl w:ilvl="5" w:tplc="04160005" w:tentative="1">
+      <w:start w:val="1"/>
+      <w:numFmt w:val="bullet"/>
+      <w:lvlText w:val=""/>
+      <w:lvlJc w:val="left"/>
+      <w:pPr>
+        <w:ind w:left="4680" w:hanging="360"/>
+      </w:pPr>
+      <w:rPr>
+        <w:rFonts w:ascii="Wingdings" w:hAnsi="Wingdings" w:hint="default"/>
+      </w:rPr>
+    </w:lvl>
+    <w:lvl w:ilvl="6" w:tplc="04160001" w:tentative="1">
+      <w:start w:val="1"/>
+      <w:numFmt w:val="bullet"/>
+      <w:lvlText w:val=""/>
+      <w:lvlJc w:val="left"/>
+      <w:pPr>
+        <w:ind w:left="5400" w:hanging="360"/>
+      </w:pPr>
+      <w:rPr>
+        <w:rFonts w:ascii="Symbol" w:hAnsi="Symbol" w:hint="default"/>
+      </w:rPr>
+    </w:lvl>
+    <w:lvl w:ilvl="7" w:tplc="04160003" w:tentative="1">
+      <w:start w:val="1"/>
+      <w:numFmt w:val="bullet"/>
+      <w:lvlText w:val="o"/>
+      <w:lvlJc w:val="left"/>
+      <w:pPr>
+        <w:ind w:left="6120" w:hanging="360"/>
+      </w:pPr>
+      <w:rPr>
+        <w:rFonts w:ascii="Courier New" w:hAnsi="Courier New" w:cs="Courier New" w:hint="default"/>
+      </w:rPr>
+    </w:lvl>
+    <w:lvl w:ilvl="8" w:tplc="04160005" w:tentative="1">
+      <w:start w:val="1"/>
+      <w:numFmt w:val="bullet"/>
+      <w:lvlText w:val=""/>
+      <w:lvlJc w:val="left"/>
+      <w:pPr>
+        <w:ind w:left="6840" w:hanging="360"/>
+      </w:pPr>
+      <w:rPr>
+        <w:rFonts w:ascii="Wingdings" w:hAnsi="Wingdings" w:hint="default"/>
+      </w:rPr>
+    </w:lvl>
+  </w:abstractNum>
+  <w:abstractNum w:abstractNumId="2">
+    <w:nsid w:val="31A007CD"/>
+    <w:multiLevelType w:val="hybridMultilevel"/>
+    <w:tmpl w:val="F18A029E"/>
+    <w:lvl w:ilvl="0" w:tplc="04160001">
+      <w:start w:val="1"/>
+      <w:numFmt w:val="bullet"/>
+      <w:lvlText w:val=""/>
+      <w:lvlJc w:val="left"/>
+      <w:pPr>
+        <w:ind w:left="720" w:hanging="360"/>
+      </w:pPr>
+      <w:rPr>
+        <w:rFonts w:ascii="Symbol" w:hAnsi="Symbol" w:hint="default"/>
+      </w:rPr>
+    </w:lvl>
+    <w:lvl w:ilvl="1" w:tplc="04160003" w:tentative="1">
+      <w:start w:val="1"/>
+      <w:numFmt w:val="bullet"/>
+      <w:lvlText w:val="o"/>
+      <w:lvlJc w:val="left"/>
+      <w:pPr>
+        <w:ind w:left="1440" w:hanging="360"/>
+      </w:pPr>
+      <w:rPr>
+        <w:rFonts w:ascii="Courier New" w:hAnsi="Courier New" w:cs="Courier New" w:hint="default"/>
+      </w:rPr>
+    </w:lvl>
+    <w:lvl w:ilvl="2" w:tplc="04160005" w:tentative="1">
+      <w:start w:val="1"/>
+      <w:numFmt w:val="bullet"/>
+      <w:lvlText w:val=""/>
+      <w:lvlJc w:val="left"/>
+      <w:pPr>
+        <w:ind w:left="2160" w:hanging="360"/>
+      </w:pPr>
+      <w:rPr>
+        <w:rFonts w:ascii="Wingdings" w:hAnsi="Wingdings" w:hint="default"/>
+      </w:rPr>
+    </w:lvl>
+    <w:lvl w:ilvl="3" w:tplc="04160001" w:tentative="1">
+      <w:start w:val="1"/>
+      <w:numFmt w:val="bullet"/>
+      <w:lvlText w:val=""/>
+      <w:lvlJc w:val="left"/>
+      <w:pPr>
+        <w:ind w:left="2880" w:hanging="360"/>
+      </w:pPr>
+      <w:rPr>
+        <w:rFonts w:ascii="Symbol" w:hAnsi="Symbol" w:hint="default"/>
+      </w:rPr>
+    </w:lvl>
+    <w:lvl w:ilvl="4" w:tplc="04160003" w:tentative="1">
+      <w:start w:val="1"/>
+      <w:numFmt w:val="bullet"/>
+      <w:lvlText w:val="o"/>
+      <w:lvlJc w:val="left"/>
+      <w:pPr>
+        <w:ind w:left="3600" w:hanging="360"/>
+      </w:pPr>
+      <w:rPr>
+        <w:rFonts w:ascii="Courier New" w:hAnsi="Courier New" w:cs="Courier New" w:hint="default"/>
+      </w:rPr>
+    </w:lvl>
+    <w:lvl w:ilvl="5" w:tplc="04160005" w:tentative="1">
+      <w:start w:val="1"/>
+      <w:numFmt w:val="bullet"/>
+      <w:lvlText w:val=""/>
+      <w:lvlJc w:val="left"/>
+      <w:pPr>
+        <w:ind w:left="4320" w:hanging="360"/>
+      </w:pPr>
+      <w:rPr>
+        <w:rFonts w:ascii="Wingdings" w:hAnsi="Wingdings" w:hint="default"/>
+      </w:rPr>
+    </w:lvl>
+    <w:lvl w:ilvl="6" w:tplc="04160001" w:tentative="1">
+      <w:start w:val="1"/>
+      <w:numFmt w:val="bullet"/>
+      <w:lvlText w:val=""/>
+      <w:lvlJc w:val="left"/>
+      <w:pPr>
+        <w:ind w:left="5040" w:hanging="360"/>
+      </w:pPr>
+      <w:rPr>
+        <w:rFonts w:ascii="Symbol" w:hAnsi="Symbol" w:hint="default"/>
+      </w:rPr>
+    </w:lvl>
+    <w:lvl w:ilvl="7" w:tplc="04160003" w:tentative="1">
+      <w:start w:val="1"/>
+      <w:numFmt w:val="bullet"/>
+      <w:lvlText w:val="o"/>
+      <w:lvlJc w:val="left"/>
+      <w:pPr>
+        <w:ind w:left="5760" w:hanging="360"/>
+      </w:pPr>
+      <w:rPr>
+        <w:rFonts w:ascii="Courier New" w:hAnsi="Courier New" w:cs="Courier New" w:hint="default"/>
+      </w:rPr>
+    </w:lvl>
+    <w:lvl w:ilvl="8" w:tplc="04160005" w:tentative="1">
+      <w:start w:val="1"/>
+      <w:numFmt w:val="bullet"/>
+      <w:lvlText w:val=""/>
+      <w:lvlJc w:val="left"/>
+      <w:pPr>
+        <w:ind w:left="6480" w:hanging="360"/>
+      </w:pPr>
+      <w:rPr>
+        <w:rFonts w:ascii="Wingdings" w:hAnsi="Wingdings" w:hint="default"/>
+      </w:rPr>
+    </w:lvl>
+  </w:abstractNum>
+  <w:abstractNum w:abstractNumId="3">
+    <w:nsid w:val="3761445B"/>
+    <w:multiLevelType w:val="hybridMultilevel"/>
+    <w:tmpl w:val="3970E1E8"/>
+    <w:lvl w:ilvl="0" w:tplc="04160001">
+      <w:start w:val="1"/>
+      <w:numFmt w:val="bullet"/>
+      <w:lvlText w:val=""/>
+      <w:lvlJc w:val="left"/>
+      <w:pPr>
+        <w:ind w:left="720" w:hanging="360"/>
+      </w:pPr>
+      <w:rPr>
+        <w:rFonts w:ascii="Symbol" w:hAnsi="Symbol" w:hint="default"/>
+      </w:rPr>
+    </w:lvl>
+    <w:lvl w:ilvl="1" w:tplc="04160003">
+      <w:start w:val="1"/>
+      <w:numFmt w:val="bullet"/>
+      <w:lvlText w:val="o"/>
+      <w:lvlJc w:val="left"/>
+      <w:pPr>
+        <w:ind w:left="1440" w:hanging="360"/>
+      </w:pPr>
+      <w:rPr>
+        <w:rFonts w:ascii="Courier New" w:hAnsi="Courier New" w:cs="Courier New" w:hint="default"/>
+      </w:rPr>
+    </w:lvl>
+    <w:lvl w:ilvl="2" w:tplc="04160005" w:tentative="1">
+      <w:start w:val="1"/>
+      <w:numFmt w:val="bullet"/>
+      <w:lvlText w:val=""/>
+      <w:lvlJc w:val="left"/>
+      <w:pPr>
+        <w:ind w:left="2160" w:hanging="360"/>
+      </w:pPr>
+      <w:rPr>
+        <w:rFonts w:ascii="Wingdings" w:hAnsi="Wingdings" w:hint="default"/>
+      </w:rPr>
+    </w:lvl>
+    <w:lvl w:ilvl="3" w:tplc="04160001" w:tentative="1">
+      <w:start w:val="1"/>
+      <w:numFmt w:val="bullet"/>
+      <w:lvlText w:val=""/>
+      <w:lvlJc w:val="left"/>
+      <w:pPr>
+        <w:ind w:left="2880" w:hanging="360"/>
+      </w:pPr>
+      <w:rPr>
+        <w:rFonts w:ascii="Symbol" w:hAnsi="Symbol" w:hint="default"/>
+      </w:rPr>
+    </w:lvl>
+    <w:lvl w:ilvl="4" w:tplc="04160003" w:tentative="1">
+      <w:start w:val="1"/>
+      <w:numFmt w:val="bullet"/>
+      <w:lvlText w:val="o"/>
+      <w:lvlJc w:val="left"/>
+      <w:pPr>
+        <w:ind w:left="3600" w:hanging="360"/>
+      </w:pPr>
+      <w:rPr>
+        <w:rFonts w:ascii="Courier New" w:hAnsi="Courier New" w:cs="Courier New" w:hint="default"/>
+      </w:rPr>
+    </w:lvl>
+    <w:lvl w:ilvl="5" w:tplc="04160005" w:tentative="1">
+      <w:start w:val="1"/>
+      <w:numFmt w:val="bullet"/>
+      <w:lvlText w:val=""/>
+      <w:lvlJc w:val="left"/>
+      <w:pPr>
+        <w:ind w:left="4320" w:hanging="360"/>
+      </w:pPr>
+      <w:rPr>
+        <w:rFonts w:ascii="Wingdings" w:hAnsi="Wingdings" w:hint="default"/>
+      </w:rPr>
+    </w:lvl>
+    <w:lvl w:ilvl="6" w:tplc="04160001" w:tentative="1">
+      <w:start w:val="1"/>
+      <w:numFmt w:val="bullet"/>
+      <w:lvlText w:val=""/>
+      <w:lvlJc w:val="left"/>
+      <w:pPr>
+        <w:ind w:left="5040" w:hanging="360"/>
+      </w:pPr>
+      <w:rPr>
+        <w:rFonts w:ascii="Symbol" w:hAnsi="Symbol" w:hint="default"/>
+      </w:rPr>
+    </w:lvl>
+    <w:lvl w:ilvl="7" w:tplc="04160003" w:tentative="1">
+      <w:start w:val="1"/>
+      <w:numFmt w:val="bullet"/>
+      <w:lvlText w:val="o"/>
+      <w:lvlJc w:val="left"/>
+      <w:pPr>
+        <w:ind w:left="5760" w:hanging="360"/>
+      </w:pPr>
+      <w:rPr>
+        <w:rFonts w:ascii="Courier New" w:hAnsi="Courier New" w:cs="Courier New" w:hint="default"/>
+      </w:rPr>
+    </w:lvl>
+    <w:lvl w:ilvl="8" w:tplc="04160005" w:tentative="1">
+      <w:start w:val="1"/>
+      <w:numFmt w:val="bullet"/>
+      <w:lvlText w:val=""/>
+      <w:lvlJc w:val="left"/>
+      <w:pPr>
+        <w:ind w:left="6480" w:hanging="360"/>
+      </w:pPr>
+      <w:rPr>
+        <w:rFonts w:ascii="Wingdings" w:hAnsi="Wingdings" w:hint="default"/>
+      </w:rPr>
+    </w:lvl>
+  </w:abstractNum>
+  <w:abstractNum w:abstractNumId="4">
+    <w:nsid w:val="3B1A0989"/>
+    <w:multiLevelType w:val="hybridMultilevel"/>
+    <w:tmpl w:val="F4D64EE8"/>
+    <w:lvl w:ilvl="0" w:tplc="04160001">
+      <w:start w:val="1"/>
+      <w:numFmt w:val="bullet"/>
+      <w:lvlText w:val=""/>
+      <w:lvlJc w:val="left"/>
+      <w:pPr>
+        <w:ind w:left="1080" w:hanging="360"/>
+      </w:pPr>
+      <w:rPr>
+        <w:rFonts w:ascii="Symbol" w:hAnsi="Symbol" w:hint="default"/>
+      </w:rPr>
+    </w:lvl>
+    <w:lvl w:ilvl="1" w:tplc="04160003" w:tentative="1">
+      <w:start w:val="1"/>
+      <w:numFmt w:val="bullet"/>
+      <w:lvlText w:val="o"/>
+      <w:lvlJc w:val="left"/>
+      <w:pPr>
+        <w:ind w:left="1800" w:hanging="360"/>
+      </w:pPr>
+      <w:rPr>
+        <w:rFonts w:ascii="Courier New" w:hAnsi="Courier New" w:cs="Courier New" w:hint="default"/>
+      </w:rPr>
+    </w:lvl>
+    <w:lvl w:ilvl="2" w:tplc="04160005" w:tentative="1">
+      <w:start w:val="1"/>
+      <w:numFmt w:val="bullet"/>
+      <w:lvlText w:val=""/>
+      <w:lvlJc w:val="left"/>
+      <w:pPr>
+        <w:ind w:left="2520" w:hanging="360"/>
+      </w:pPr>
+      <w:rPr>
+        <w:rFonts w:ascii="Wingdings" w:hAnsi="Wingdings" w:hint="default"/>
+      </w:rPr>
+    </w:lvl>
+    <w:lvl w:ilvl="3" w:tplc="04160001" w:tentative="1">
+      <w:start w:val="1"/>
+      <w:numFmt w:val="bullet"/>
+      <w:lvlText w:val=""/>
+      <w:lvlJc w:val="left"/>
+      <w:pPr>
+        <w:ind w:left="3240" w:hanging="360"/>
+      </w:pPr>
+      <w:rPr>
+        <w:rFonts w:ascii="Symbol" w:hAnsi="Symbol" w:hint="default"/>
+      </w:rPr>
+    </w:lvl>
+    <w:lvl w:ilvl="4" w:tplc="04160003" w:tentative="1">
+      <w:start w:val="1"/>
+      <w:numFmt w:val="bullet"/>
+      <w:lvlText w:val="o"/>
+      <w:lvlJc w:val="left"/>
+      <w:pPr>
+        <w:ind w:left="3960" w:hanging="360"/>
+      </w:pPr>
+      <w:rPr>
+        <w:rFonts w:ascii="Courier New" w:hAnsi="Courier New" w:cs="Courier New" w:hint="default"/>
+      </w:rPr>
+    </w:lvl>
+    <w:lvl w:ilvl="5" w:tplc="04160005" w:tentative="1">
+      <w:start w:val="1"/>
+      <w:numFmt w:val="bullet"/>
+      <w:lvlText w:val=""/>
+      <w:lvlJc w:val="left"/>
+      <w:pPr>
+        <w:ind w:left="4680" w:hanging="360"/>
+      </w:pPr>
+      <w:rPr>
+        <w:rFonts w:ascii="Wingdings" w:hAnsi="Wingdings" w:hint="default"/>
+      </w:rPr>
+    </w:lvl>
+    <w:lvl w:ilvl="6" w:tplc="04160001" w:tentative="1">
+      <w:start w:val="1"/>
+      <w:numFmt w:val="bullet"/>
+      <w:lvlText w:val=""/>
+      <w:lvlJc w:val="left"/>
+      <w:pPr>
+        <w:ind w:left="5400" w:hanging="360"/>
+      </w:pPr>
+      <w:rPr>
+        <w:rFonts w:ascii="Symbol" w:hAnsi="Symbol" w:hint="default"/>
+      </w:rPr>
+    </w:lvl>
+    <w:lvl w:ilvl="7" w:tplc="04160003" w:tentative="1">
+      <w:start w:val="1"/>
+      <w:numFmt w:val="bullet"/>
+      <w:lvlText w:val="o"/>
+      <w:lvlJc w:val="left"/>
+      <w:pPr>
+        <w:ind w:left="6120" w:hanging="360"/>
+      </w:pPr>
+      <w:rPr>
+        <w:rFonts w:ascii="Courier New" w:hAnsi="Courier New" w:cs="Courier New" w:hint="default"/>
+      </w:rPr>
+    </w:lvl>
+    <w:lvl w:ilvl="8" w:tplc="04160005" w:tentative="1">
+      <w:start w:val="1"/>
+      <w:numFmt w:val="bullet"/>
+      <w:lvlText w:val=""/>
+      <w:lvlJc w:val="left"/>
+      <w:pPr>
+        <w:ind w:left="6840" w:hanging="360"/>
+      </w:pPr>
+      <w:rPr>
+        <w:rFonts w:ascii="Wingdings" w:hAnsi="Wingdings" w:hint="default"/>
+      </w:rPr>
+    </w:lvl>
+  </w:abstractNum>
+  <w:abstractNum w:abstractNumId="5">
     <w:nsid w:val="44540794"/>
     <w:multiLevelType w:val="hybridMultilevel"/>
     <w:tmpl w:val="8460FE0A"/>
@@ -1688,7 +2853,120 @@
       </w:pPr>
     </w:lvl>
   </w:abstractNum>
-  <w:abstractNum w:abstractNumId="1">
+  <w:abstractNum w:abstractNumId="6">
+    <w:nsid w:val="47EB388F"/>
+    <w:multiLevelType w:val="hybridMultilevel"/>
+    <w:tmpl w:val="E5627C88"/>
+    <w:lvl w:ilvl="0" w:tplc="04160001">
+      <w:start w:val="1"/>
+      <w:numFmt w:val="bullet"/>
+      <w:lvlText w:val=""/>
+      <w:lvlJc w:val="left"/>
+      <w:pPr>
+        <w:ind w:left="720" w:hanging="360"/>
+      </w:pPr>
+      <w:rPr>
+        <w:rFonts w:ascii="Symbol" w:hAnsi="Symbol" w:hint="default"/>
+      </w:rPr>
+    </w:lvl>
+    <w:lvl w:ilvl="1" w:tplc="04160003" w:tentative="1">
+      <w:start w:val="1"/>
+      <w:numFmt w:val="bullet"/>
+      <w:lvlText w:val="o"/>
+      <w:lvlJc w:val="left"/>
+      <w:pPr>
+        <w:ind w:left="1440" w:hanging="360"/>
+      </w:pPr>
+      <w:rPr>
+        <w:rFonts w:ascii="Courier New" w:hAnsi="Courier New" w:cs="Courier New" w:hint="default"/>
+      </w:rPr>
+    </w:lvl>
+    <w:lvl w:ilvl="2" w:tplc="04160005" w:tentative="1">
+      <w:start w:val="1"/>
+      <w:numFmt w:val="bullet"/>
+      <w:lvlText w:val=""/>
+      <w:lvlJc w:val="left"/>
+      <w:pPr>
+        <w:ind w:left="2160" w:hanging="360"/>
+      </w:pPr>
+      <w:rPr>
+        <w:rFonts w:ascii="Wingdings" w:hAnsi="Wingdings" w:hint="default"/>
+      </w:rPr>
+    </w:lvl>
+    <w:lvl w:ilvl="3" w:tplc="04160001" w:tentative="1">
+      <w:start w:val="1"/>
+      <w:numFmt w:val="bullet"/>
+      <w:lvlText w:val=""/>
+      <w:lvlJc w:val="left"/>
+      <w:pPr>
+        <w:ind w:left="2880" w:hanging="360"/>
+      </w:pPr>
+      <w:rPr>
+        <w:rFonts w:ascii="Symbol" w:hAnsi="Symbol" w:hint="default"/>
+      </w:rPr>
+    </w:lvl>
+    <w:lvl w:ilvl="4" w:tplc="04160003" w:tentative="1">
+      <w:start w:val="1"/>
+      <w:numFmt w:val="bullet"/>
+      <w:lvlText w:val="o"/>
+      <w:lvlJc w:val="left"/>
+      <w:pPr>
+        <w:ind w:left="3600" w:hanging="360"/>
+      </w:pPr>
+      <w:rPr>
+        <w:rFonts w:ascii="Courier New" w:hAnsi="Courier New" w:cs="Courier New" w:hint="default"/>
+      </w:rPr>
+    </w:lvl>
+    <w:lvl w:ilvl="5" w:tplc="04160005" w:tentative="1">
+      <w:start w:val="1"/>
+      <w:numFmt w:val="bullet"/>
+      <w:lvlText w:val=""/>
+      <w:lvlJc w:val="left"/>
+      <w:pPr>
+        <w:ind w:left="4320" w:hanging="360"/>
+      </w:pPr>
+      <w:rPr>
+        <w:rFonts w:ascii="Wingdings" w:hAnsi="Wingdings" w:hint="default"/>
+      </w:rPr>
+    </w:lvl>
+    <w:lvl w:ilvl="6" w:tplc="04160001" w:tentative="1">
+      <w:start w:val="1"/>
+      <w:numFmt w:val="bullet"/>
+      <w:lvlText w:val=""/>
+      <w:lvlJc w:val="left"/>
+      <w:pPr>
+        <w:ind w:left="5040" w:hanging="360"/>
+      </w:pPr>
+      <w:rPr>
+        <w:rFonts w:ascii="Symbol" w:hAnsi="Symbol" w:hint="default"/>
+      </w:rPr>
+    </w:lvl>
+    <w:lvl w:ilvl="7" w:tplc="04160003" w:tentative="1">
+      <w:start w:val="1"/>
+      <w:numFmt w:val="bullet"/>
+      <w:lvlText w:val="o"/>
+      <w:lvlJc w:val="left"/>
+      <w:pPr>
+        <w:ind w:left="5760" w:hanging="360"/>
+      </w:pPr>
+      <w:rPr>
+        <w:rFonts w:ascii="Courier New" w:hAnsi="Courier New" w:cs="Courier New" w:hint="default"/>
+      </w:rPr>
+    </w:lvl>
+    <w:lvl w:ilvl="8" w:tplc="04160005" w:tentative="1">
+      <w:start w:val="1"/>
+      <w:numFmt w:val="bullet"/>
+      <w:lvlText w:val=""/>
+      <w:lvlJc w:val="left"/>
+      <w:pPr>
+        <w:ind w:left="6480" w:hanging="360"/>
+      </w:pPr>
+      <w:rPr>
+        <w:rFonts w:ascii="Wingdings" w:hAnsi="Wingdings" w:hint="default"/>
+      </w:rPr>
+    </w:lvl>
+  </w:abstractNum>
+  <w:abstractNum w:abstractNumId="7">
     <w:nsid w:val="4DF02D80"/>
     <w:multiLevelType w:val="hybridMultilevel"/>
     <w:tmpl w:val="37960490"/>
@@ -1777,11 +3055,377 @@
       </w:pPr>
     </w:lvl>
   </w:abstractNum>
+  <w:abstractNum w:abstractNumId="8">
+    <w:nsid w:val="64A54A29"/>
+    <w:multiLevelType w:val="hybridMultilevel"/>
+    <w:tmpl w:val="D050182E"/>
+    <w:lvl w:ilvl="0" w:tplc="04160001">
+      <w:start w:val="1"/>
+      <w:numFmt w:val="bullet"/>
+      <w:lvlText w:val=""/>
+      <w:lvlJc w:val="left"/>
+      <w:pPr>
+        <w:ind w:left="720" w:hanging="360"/>
+      </w:pPr>
+      <w:rPr>
+        <w:rFonts w:ascii="Symbol" w:hAnsi="Symbol" w:hint="default"/>
+      </w:rPr>
+    </w:lvl>
+    <w:lvl w:ilvl="1" w:tplc="04160003" w:tentative="1">
+      <w:start w:val="1"/>
+      <w:numFmt w:val="bullet"/>
+      <w:lvlText w:val="o"/>
+      <w:lvlJc w:val="left"/>
+      <w:pPr>
+        <w:ind w:left="1440" w:hanging="360"/>
+      </w:pPr>
+      <w:rPr>
+        <w:rFonts w:ascii="Courier New" w:hAnsi="Courier New" w:cs="Courier New" w:hint="default"/>
+      </w:rPr>
+    </w:lvl>
+    <w:lvl w:ilvl="2" w:tplc="04160005" w:tentative="1">
+      <w:start w:val="1"/>
+      <w:numFmt w:val="bullet"/>
+      <w:lvlText w:val=""/>
+      <w:lvlJc w:val="left"/>
+      <w:pPr>
+        <w:ind w:left="2160" w:hanging="360"/>
+      </w:pPr>
+      <w:rPr>
+        <w:rFonts w:ascii="Wingdings" w:hAnsi="Wingdings" w:hint="default"/>
+      </w:rPr>
+    </w:lvl>
+    <w:lvl w:ilvl="3" w:tplc="04160001" w:tentative="1">
+      <w:start w:val="1"/>
+      <w:numFmt w:val="bullet"/>
+      <w:lvlText w:val=""/>
+      <w:lvlJc w:val="left"/>
+      <w:pPr>
+        <w:ind w:left="2880" w:hanging="360"/>
+      </w:pPr>
+      <w:rPr>
+        <w:rFonts w:ascii="Symbol" w:hAnsi="Symbol" w:hint="default"/>
+      </w:rPr>
+    </w:lvl>
+    <w:lvl w:ilvl="4" w:tplc="04160003" w:tentative="1">
+      <w:start w:val="1"/>
+      <w:numFmt w:val="bullet"/>
+      <w:lvlText w:val="o"/>
+      <w:lvlJc w:val="left"/>
+      <w:pPr>
+        <w:ind w:left="3600" w:hanging="360"/>
+      </w:pPr>
+      <w:rPr>
+        <w:rFonts w:ascii="Courier New" w:hAnsi="Courier New" w:cs="Courier New" w:hint="default"/>
+      </w:rPr>
+    </w:lvl>
+    <w:lvl w:ilvl="5" w:tplc="04160005" w:tentative="1">
+      <w:start w:val="1"/>
+      <w:numFmt w:val="bullet"/>
+      <w:lvlText w:val=""/>
+      <w:lvlJc w:val="left"/>
+      <w:pPr>
+        <w:ind w:left="4320" w:hanging="360"/>
+      </w:pPr>
+      <w:rPr>
+        <w:rFonts w:ascii="Wingdings" w:hAnsi="Wingdings" w:hint="default"/>
+      </w:rPr>
+    </w:lvl>
+    <w:lvl w:ilvl="6" w:tplc="04160001" w:tentative="1">
+      <w:start w:val="1"/>
+      <w:numFmt w:val="bullet"/>
+      <w:lvlText w:val=""/>
+      <w:lvlJc w:val="left"/>
+      <w:pPr>
+        <w:ind w:left="5040" w:hanging="360"/>
+      </w:pPr>
+      <w:rPr>
+        <w:rFonts w:ascii="Symbol" w:hAnsi="Symbol" w:hint="default"/>
+      </w:rPr>
+    </w:lvl>
+    <w:lvl w:ilvl="7" w:tplc="04160003" w:tentative="1">
+      <w:start w:val="1"/>
+      <w:numFmt w:val="bullet"/>
+      <w:lvlText w:val="o"/>
+      <w:lvlJc w:val="left"/>
+      <w:pPr>
+        <w:ind w:left="5760" w:hanging="360"/>
+      </w:pPr>
+      <w:rPr>
+        <w:rFonts w:ascii="Courier New" w:hAnsi="Courier New" w:cs="Courier New" w:hint="default"/>
+      </w:rPr>
+    </w:lvl>
+    <w:lvl w:ilvl="8" w:tplc="04160005" w:tentative="1">
+      <w:start w:val="1"/>
+      <w:numFmt w:val="bullet"/>
+      <w:lvlText w:val=""/>
+      <w:lvlJc w:val="left"/>
+      <w:pPr>
+        <w:ind w:left="6480" w:hanging="360"/>
+      </w:pPr>
+      <w:rPr>
+        <w:rFonts w:ascii="Wingdings" w:hAnsi="Wingdings" w:hint="default"/>
+      </w:rPr>
+    </w:lvl>
+  </w:abstractNum>
+  <w:abstractNum w:abstractNumId="9">
+    <w:nsid w:val="73F8408F"/>
+    <w:multiLevelType w:val="hybridMultilevel"/>
+    <w:tmpl w:val="E696C912"/>
+    <w:lvl w:ilvl="0" w:tplc="04160001">
+      <w:start w:val="1"/>
+      <w:numFmt w:val="bullet"/>
+      <w:lvlText w:val=""/>
+      <w:lvlJc w:val="left"/>
+      <w:pPr>
+        <w:ind w:left="720" w:hanging="360"/>
+      </w:pPr>
+      <w:rPr>
+        <w:rFonts w:ascii="Symbol" w:hAnsi="Symbol" w:hint="default"/>
+      </w:rPr>
+    </w:lvl>
+    <w:lvl w:ilvl="1" w:tplc="04160003" w:tentative="1">
+      <w:start w:val="1"/>
+      <w:numFmt w:val="bullet"/>
+      <w:lvlText w:val="o"/>
+      <w:lvlJc w:val="left"/>
+      <w:pPr>
+        <w:ind w:left="1440" w:hanging="360"/>
+      </w:pPr>
+      <w:rPr>
+        <w:rFonts w:ascii="Courier New" w:hAnsi="Courier New" w:cs="Courier New" w:hint="default"/>
+      </w:rPr>
+    </w:lvl>
+    <w:lvl w:ilvl="2" w:tplc="04160005" w:tentative="1">
+      <w:start w:val="1"/>
+      <w:numFmt w:val="bullet"/>
+      <w:lvlText w:val=""/>
+      <w:lvlJc w:val="left"/>
+      <w:pPr>
+        <w:ind w:left="2160" w:hanging="360"/>
+      </w:pPr>
+      <w:rPr>
+        <w:rFonts w:ascii="Wingdings" w:hAnsi="Wingdings" w:hint="default"/>
+      </w:rPr>
+    </w:lvl>
+    <w:lvl w:ilvl="3" w:tplc="04160001" w:tentative="1">
+      <w:start w:val="1"/>
+      <w:numFmt w:val="bullet"/>
+      <w:lvlText w:val=""/>
+      <w:lvlJc w:val="left"/>
+      <w:pPr>
+        <w:ind w:left="2880" w:hanging="360"/>
+      </w:pPr>
+      <w:rPr>
+        <w:rFonts w:ascii="Symbol" w:hAnsi="Symbol" w:hint="default"/>
+      </w:rPr>
+    </w:lvl>
+    <w:lvl w:ilvl="4" w:tplc="04160003" w:tentative="1">
+      <w:start w:val="1"/>
+      <w:numFmt w:val="bullet"/>
+      <w:lvlText w:val="o"/>
+      <w:lvlJc w:val="left"/>
+      <w:pPr>
+        <w:ind w:left="3600" w:hanging="360"/>
+      </w:pPr>
+      <w:rPr>
+        <w:rFonts w:ascii="Courier New" w:hAnsi="Courier New" w:cs="Courier New" w:hint="default"/>
+      </w:rPr>
+    </w:lvl>
+    <w:lvl w:ilvl="5" w:tplc="04160005" w:tentative="1">
+      <w:start w:val="1"/>
+      <w:numFmt w:val="bullet"/>
+      <w:lvlText w:val=""/>
+      <w:lvlJc w:val="left"/>
+      <w:pPr>
+        <w:ind w:left="4320" w:hanging="360"/>
+      </w:pPr>
+      <w:rPr>
+        <w:rFonts w:ascii="Wingdings" w:hAnsi="Wingdings" w:hint="default"/>
+      </w:rPr>
+    </w:lvl>
+    <w:lvl w:ilvl="6" w:tplc="04160001" w:tentative="1">
+      <w:start w:val="1"/>
+      <w:numFmt w:val="bullet"/>
+      <w:lvlText w:val=""/>
+      <w:lvlJc w:val="left"/>
+      <w:pPr>
+        <w:ind w:left="5040" w:hanging="360"/>
+      </w:pPr>
+      <w:rPr>
+        <w:rFonts w:ascii="Symbol" w:hAnsi="Symbol" w:hint="default"/>
+      </w:rPr>
+    </w:lvl>
+    <w:lvl w:ilvl="7" w:tplc="04160003" w:tentative="1">
+      <w:start w:val="1"/>
+      <w:numFmt w:val="bullet"/>
+      <w:lvlText w:val="o"/>
+      <w:lvlJc w:val="left"/>
+      <w:pPr>
+        <w:ind w:left="5760" w:hanging="360"/>
+      </w:pPr>
+      <w:rPr>
+        <w:rFonts w:ascii="Courier New" w:hAnsi="Courier New" w:cs="Courier New" w:hint="default"/>
+      </w:rPr>
+    </w:lvl>
+    <w:lvl w:ilvl="8" w:tplc="04160005" w:tentative="1">
+      <w:start w:val="1"/>
+      <w:numFmt w:val="bullet"/>
+      <w:lvlText w:val=""/>
+      <w:lvlJc w:val="left"/>
+      <w:pPr>
+        <w:ind w:left="6480" w:hanging="360"/>
+      </w:pPr>
+      <w:rPr>
+        <w:rFonts w:ascii="Wingdings" w:hAnsi="Wingdings" w:hint="default"/>
+      </w:rPr>
+    </w:lvl>
+  </w:abstractNum>
+  <w:abstractNum w:abstractNumId="10">
+    <w:nsid w:val="7CB216B8"/>
+    <w:multiLevelType w:val="hybridMultilevel"/>
+    <w:tmpl w:val="1DACC14C"/>
+    <w:lvl w:ilvl="0" w:tplc="04160001">
+      <w:start w:val="1"/>
+      <w:numFmt w:val="bullet"/>
+      <w:lvlText w:val=""/>
+      <w:lvlJc w:val="left"/>
+      <w:pPr>
+        <w:ind w:left="1080" w:hanging="360"/>
+      </w:pPr>
+      <w:rPr>
+        <w:rFonts w:ascii="Symbol" w:hAnsi="Symbol" w:hint="default"/>
+      </w:rPr>
+    </w:lvl>
+    <w:lvl w:ilvl="1" w:tplc="04160003" w:tentative="1">
+      <w:start w:val="1"/>
+      <w:numFmt w:val="bullet"/>
+      <w:lvlText w:val="o"/>
+      <w:lvlJc w:val="left"/>
+      <w:pPr>
+        <w:ind w:left="1800" w:hanging="360"/>
+      </w:pPr>
+      <w:rPr>
+        <w:rFonts w:ascii="Courier New" w:hAnsi="Courier New" w:cs="Courier New" w:hint="default"/>
+      </w:rPr>
+    </w:lvl>
+    <w:lvl w:ilvl="2" w:tplc="04160005" w:tentative="1">
+      <w:start w:val="1"/>
+      <w:numFmt w:val="bullet"/>
+      <w:lvlText w:val=""/>
+      <w:lvlJc w:val="left"/>
+      <w:pPr>
+        <w:ind w:left="2520" w:hanging="360"/>
+      </w:pPr>
+      <w:rPr>
+        <w:rFonts w:ascii="Wingdings" w:hAnsi="Wingdings" w:hint="default"/>
+      </w:rPr>
+    </w:lvl>
+    <w:lvl w:ilvl="3" w:tplc="04160001" w:tentative="1">
+      <w:start w:val="1"/>
+      <w:numFmt w:val="bullet"/>
+      <w:lvlText w:val=""/>
+      <w:lvlJc w:val="left"/>
+      <w:pPr>
+        <w:ind w:left="3240" w:hanging="360"/>
+      </w:pPr>
+      <w:rPr>
+        <w:rFonts w:ascii="Symbol" w:hAnsi="Symbol" w:hint="default"/>
+      </w:rPr>
+    </w:lvl>
+    <w:lvl w:ilvl="4" w:tplc="04160003" w:tentative="1">
+      <w:start w:val="1"/>
+      <w:numFmt w:val="bullet"/>
+      <w:lvlText w:val="o"/>
+      <w:lvlJc w:val="left"/>
+      <w:pPr>
+        <w:ind w:left="3960" w:hanging="360"/>
+      </w:pPr>
+      <w:rPr>
+        <w:rFonts w:ascii="Courier New" w:hAnsi="Courier New" w:cs="Courier New" w:hint="default"/>
+      </w:rPr>
+    </w:lvl>
+    <w:lvl w:ilvl="5" w:tplc="04160005" w:tentative="1">
+      <w:start w:val="1"/>
+      <w:numFmt w:val="bullet"/>
+      <w:lvlText w:val=""/>
+      <w:lvlJc w:val="left"/>
+      <w:pPr>
+        <w:ind w:left="4680" w:hanging="360"/>
+      </w:pPr>
+      <w:rPr>
+        <w:rFonts w:ascii="Wingdings" w:hAnsi="Wingdings" w:hint="default"/>
+      </w:rPr>
+    </w:lvl>
+    <w:lvl w:ilvl="6" w:tplc="04160001" w:tentative="1">
+      <w:start w:val="1"/>
+      <w:numFmt w:val="bullet"/>
+      <w:lvlText w:val=""/>
+      <w:lvlJc w:val="left"/>
+      <w:pPr>
+        <w:ind w:left="5400" w:hanging="360"/>
+      </w:pPr>
+      <w:rPr>
+        <w:rFonts w:ascii="Symbol" w:hAnsi="Symbol" w:hint="default"/>
+      </w:rPr>
+    </w:lvl>
+    <w:lvl w:ilvl="7" w:tplc="04160003" w:tentative="1">
+      <w:start w:val="1"/>
+      <w:numFmt w:val="bullet"/>
+      <w:lvlText w:val="o"/>
+      <w:lvlJc w:val="left"/>
+      <w:pPr>
+        <w:ind w:left="6120" w:hanging="360"/>
+      </w:pPr>
+      <w:rPr>
+        <w:rFonts w:ascii="Courier New" w:hAnsi="Courier New" w:cs="Courier New" w:hint="default"/>
+      </w:rPr>
+    </w:lvl>
+    <w:lvl w:ilvl="8" w:tplc="04160005" w:tentative="1">
+      <w:start w:val="1"/>
+      <w:numFmt w:val="bullet"/>
+      <w:lvlText w:val=""/>
+      <w:lvlJc w:val="left"/>
+      <w:pPr>
+        <w:ind w:left="6840" w:hanging="360"/>
+      </w:pPr>
+      <w:rPr>
+        <w:rFonts w:ascii="Wingdings" w:hAnsi="Wingdings" w:hint="default"/>
+      </w:rPr>
+    </w:lvl>
+  </w:abstractNum>
   <w:num w:numId="1">
+    <w:abstractNumId w:val="5"/>
+  </w:num>
+  <w:num w:numId="2">
+    <w:abstractNumId w:val="7"/>
+  </w:num>
+  <w:num w:numId="3">
     <w:abstractNumId w:val="0"/>
   </w:num>
-  <w:num w:numId="2">
+  <w:num w:numId="4">
+    <w:abstractNumId w:val="6"/>
+  </w:num>
+  <w:num w:numId="5">
+    <w:abstractNumId w:val="8"/>
+  </w:num>
+  <w:num w:numId="6">
+    <w:abstractNumId w:val="3"/>
+  </w:num>
+  <w:num w:numId="7">
+    <w:abstractNumId w:val="2"/>
+  </w:num>
+  <w:num w:numId="8">
+    <w:abstractNumId w:val="10"/>
+  </w:num>
+  <w:num w:numId="9">
     <w:abstractNumId w:val="1"/>
+  </w:num>
+  <w:num w:numId="10">
+    <w:abstractNumId w:val="4"/>
+  </w:num>
+  <w:num w:numId="11">
+    <w:abstractNumId w:val="9"/>
   </w:num>
 </w:numbering>
 </file>
@@ -2180,13 +3824,13 @@
     <w:name w:val="Normal"/>
     <w:qFormat/>
   </w:style>
-  <w:style w:type="character" w:default="1" w:styleId="DefaultParagraphFont">
+  <w:style w:type="character" w:default="1" w:styleId="Fontepargpadro">
     <w:name w:val="Default Paragraph Font"/>
     <w:uiPriority w:val="1"/>
     <w:semiHidden/>
     <w:unhideWhenUsed/>
   </w:style>
-  <w:style w:type="table" w:default="1" w:styleId="TableNormal">
+  <w:style w:type="table" w:default="1" w:styleId="Tabelanormal">
     <w:name w:val="Normal Table"/>
     <w:uiPriority w:val="99"/>
     <w:semiHidden/>
@@ -2201,13 +3845,13 @@
       </w:tblCellMar>
     </w:tblPr>
   </w:style>
-  <w:style w:type="numbering" w:default="1" w:styleId="NoList">
+  <w:style w:type="numbering" w:default="1" w:styleId="Semlista">
     <w:name w:val="No List"/>
     <w:uiPriority w:val="99"/>
     <w:semiHidden/>
     <w:unhideWhenUsed/>
   </w:style>
-  <w:style w:type="paragraph" w:styleId="ListParagraph">
+  <w:style w:type="paragraph" w:styleId="PargrafodaLista">
     <w:name w:val="List Paragraph"/>
     <w:basedOn w:val="Normal"/>
     <w:uiPriority w:val="34"/>

</xml_diff>